<commit_message>
Relatório de 2ª fase com indice actualizado
</commit_message>
<xml_diff>
--- a/docs/2aSerie-Relatorio.docx
+++ b/docs/2aSerie-Relatorio.docx
@@ -1,6 +1,6 @@
 
 <file path=word/document.xml><?xml version="1.0" encoding="utf-8"?>
-<w:document xmlns:wpc="http://schemas.microsoft.com/office/word/2010/wordprocessingCanvas" xmlns:mc="http://schemas.openxmlformats.org/markup-compatibility/2006" xmlns:o="urn:schemas-microsoft-com:office:office" xmlns:r="http://schemas.openxmlformats.org/officeDocument/2006/relationships" xmlns:m="http://schemas.openxmlformats.org/officeDocument/2006/math" xmlns:v="urn:schemas-microsoft-com:vml" xmlns:wp14="http://schemas.microsoft.com/office/word/2010/wordprocessingDrawing" xmlns:wp="http://schemas.openxmlformats.org/drawingml/2006/wordprocessingDrawing" xmlns:w10="urn:schemas-microsoft-com:office:word" xmlns:w="http://schemas.openxmlformats.org/wordprocessingml/2006/main" xmlns:w14="http://schemas.microsoft.com/office/word/2010/wordml" xmlns:wpg="http://schemas.microsoft.com/office/word/2010/wordprocessingGroup" xmlns:wpi="http://schemas.microsoft.com/office/word/2010/wordprocessingInk" xmlns:wne="http://schemas.microsoft.com/office/word/2006/wordml" xmlns:wps="http://schemas.microsoft.com/office/word/2010/wordprocessingShape" mc:Ignorable="w14 wp14">
+<w:document xmlns:ve="http://schemas.openxmlformats.org/markup-compatibility/2006" xmlns:o="urn:schemas-microsoft-com:office:office" xmlns:r="http://schemas.openxmlformats.org/officeDocument/2006/relationships" xmlns:m="http://schemas.openxmlformats.org/officeDocument/2006/math" xmlns:v="urn:schemas-microsoft-com:vml" xmlns:wp="http://schemas.openxmlformats.org/drawingml/2006/wordprocessingDrawing" xmlns:w10="urn:schemas-microsoft-com:office:word" xmlns:w="http://schemas.openxmlformats.org/wordprocessingml/2006/main" xmlns:wne="http://schemas.microsoft.com/office/word/2006/wordml">
   <w:body>
     <w:p>
       <w:r>
@@ -9,7 +9,7 @@
           <w:lang w:eastAsia="pt-PT"/>
         </w:rPr>
         <w:pict>
-          <v:group id="_x0000_s1037" style="position:absolute;left:0;text-align:left;margin-left:8578.8pt;margin-top:0;width:264.55pt;height:690.65pt;z-index:1;mso-position-horizontal:right;mso-position-horizontal-relative:page;mso-position-vertical:bottom;mso-position-vertical-relative:page" coordorigin="5531,1258" coordsize="5291,13813">
+          <v:group id="_x0000_s1037" style="position:absolute;left:0;text-align:left;margin-left:8803.35pt;margin-top:0;width:264.55pt;height:690.65pt;z-index:251654144;mso-position-horizontal:right;mso-position-horizontal-relative:page;mso-position-vertical:bottom;mso-position-vertical-relative:page" coordorigin="5531,1258" coordsize="5291,13813">
             <v:shapetype id="_x0000_t32" coordsize="21600,21600" o:spt="32" o:oned="t" path="m,l21600,21600e" filled="f">
               <v:path arrowok="t" fillok="f" o:connecttype="none"/>
               <o:lock v:ext="edit" shapetype="t"/>
@@ -32,7 +32,7 @@
           <w:lang w:eastAsia="pt-PT"/>
         </w:rPr>
         <w:pict>
-          <v:group id="_x0000_s1043" style="position:absolute;left:0;text-align:left;margin-left:0;margin-top:0;width:464.8pt;height:380.95pt;z-index:3;mso-position-horizontal:left;mso-position-horizontal-relative:page;mso-position-vertical:top;mso-position-vertical-relative:page" coordorigin="15,15" coordsize="9296,7619" o:allowincell="f">
+          <v:group id="_x0000_s1043" style="position:absolute;left:0;text-align:left;margin-left:0;margin-top:0;width:464.8pt;height:380.95pt;z-index:251656192;mso-position-horizontal:left;mso-position-horizontal-relative:page;mso-position-vertical:top;mso-position-vertical-relative:page" coordorigin="15,15" coordsize="9296,7619" o:allowincell="f">
             <v:shape id="_x0000_s1044" type="#_x0000_t32" style="position:absolute;left:15;top:15;width:7512;height:7386" o:connectortype="straight" strokecolor="#a7bfde"/>
             <v:group id="_x0000_s1045" style="position:absolute;left:7095;top:5418;width:2216;height:2216" coordorigin="7907,4350" coordsize="2216,2216">
               <v:oval id="_x0000_s1046" style="position:absolute;left:7907;top:4350;width:2216;height:2216" fillcolor="#a7bfde" stroked="f"/>
@@ -49,7 +49,7 @@
           <w:lang w:eastAsia="pt-PT"/>
         </w:rPr>
         <w:pict>
-          <v:group id="_x0000_s1049" style="position:absolute;left:0;text-align:left;margin-left:11663.6pt;margin-top:0;width:332.7pt;height:227.25pt;z-index:2;mso-position-horizontal:right;mso-position-horizontal-relative:margin;mso-position-vertical:top;mso-position-vertical-relative:page" coordorigin="4136,15" coordsize="6654,4545" o:allowincell="f">
+          <v:group id="_x0000_s1049" style="position:absolute;left:0;text-align:left;margin-left:11956.3pt;margin-top:0;width:332.7pt;height:227.25pt;z-index:251655168;mso-position-horizontal:right;mso-position-horizontal-relative:margin;mso-position-vertical:top;mso-position-vertical-relative:page" coordorigin="4136,15" coordsize="6654,4545" o:allowincell="f">
             <v:shape id="_x0000_s1050" type="#_x0000_t32" style="position:absolute;left:4136;top:15;width:3058;height:3855" o:connectortype="straight" strokecolor="#a7bfde"/>
             <v:oval id="_x0000_s1051" style="position:absolute;left:6674;top:444;width:4116;height:4116" fillcolor="#a7bfde" stroked="f"/>
             <v:oval id="_x0000_s1052" style="position:absolute;left:6773;top:1058;width:3367;height:3367" fillcolor="#d3dfee" stroked="f"/>
@@ -71,7 +71,7 @@
             <v:stroke joinstyle="miter"/>
             <v:path gradientshapeok="t" o:connecttype="rect"/>
           </v:shapetype>
-          <v:shape id="_x0000_s1054" type="#_x0000_t202" style="position:absolute;left:0;text-align:left;margin-left:-44.15pt;margin-top:353.05pt;width:335.45pt;height:92.4pt;z-index:7" stroked="f">
+          <v:shape id="_x0000_s1054" type="#_x0000_t202" style="position:absolute;left:0;text-align:left;margin-left:-44.15pt;margin-top:353.05pt;width:335.45pt;height:92.4pt;z-index:251660288" stroked="f">
             <v:textbox style="mso-next-textbox:#_x0000_s1054">
               <w:txbxContent>
                 <w:p>
@@ -140,7 +140,7 @@
           <w:lang w:eastAsia="pt-PT"/>
         </w:rPr>
         <w:pict>
-          <v:shape id="_x0000_s1055" type="#_x0000_t202" style="position:absolute;left:0;text-align:left;margin-left:-2.2pt;margin-top:561.75pt;width:153.55pt;height:109.2pt;z-index:8" stroked="f">
+          <v:shape id="_x0000_s1055" type="#_x0000_t202" style="position:absolute;left:0;text-align:left;margin-left:-2.2pt;margin-top:561.75pt;width:153.55pt;height:109.2pt;z-index:251661312" stroked="f">
             <v:textbox style="mso-next-textbox:#_x0000_s1055">
               <w:txbxContent>
                 <w:p>
@@ -207,7 +207,7 @@
           <w:lang w:eastAsia="pt-PT"/>
         </w:rPr>
         <w:pict>
-          <v:shape id="_x0000_s1056" type="#_x0000_t202" style="position:absolute;left:0;text-align:left;margin-left:3.25pt;margin-top:234.4pt;width:220.6pt;height:36.25pt;z-index:5" strokecolor="white">
+          <v:shape id="_x0000_s1056" type="#_x0000_t202" style="position:absolute;left:0;text-align:left;margin-left:3.25pt;margin-top:234.4pt;width:220.6pt;height:36.25pt;z-index:251658240" strokecolor="white">
             <v:textbox style="mso-next-textbox:#_x0000_s1056">
               <w:txbxContent>
                 <w:p>
@@ -250,8 +250,8 @@
           <w:lang w:eastAsia="pt-PT"/>
         </w:rPr>
         <w:pict>
-          <v:shape id="Imagem 0" o:spid="_x0000_s1057" type="#_x0000_t75" alt="iselPreto.gif" style="position:absolute;left:0;text-align:left;margin-left:-52.45pt;margin-top:82pt;width:309.05pt;height:141.95pt;z-index:4;visibility:visible">
-            <v:imagedata r:id="rId8" o:title=""/>
+          <v:shape id="Imagem 0" o:spid="_x0000_s1057" type="#_x0000_t75" alt="iselPreto.gif" style="position:absolute;left:0;text-align:left;margin-left:-52.45pt;margin-top:82pt;width:309.05pt;height:141.95pt;z-index:251657216;visibility:visible">
+            <v:imagedata r:id="rId7" o:title=""/>
           </v:shape>
         </w:pict>
       </w:r>
@@ -261,7 +261,7 @@
           <w:lang w:eastAsia="pt-PT"/>
         </w:rPr>
         <w:pict>
-          <v:shape id="Text Box 22" o:spid="_x0000_s1058" type="#_x0000_t202" style="position:absolute;left:0;text-align:left;margin-left:-30.45pt;margin-top:445.45pt;width:285.9pt;height:116.3pt;z-index:6;visibility:visible" o:gfxdata="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" strokecolor="white">
+          <v:shape id="Text Box 22" o:spid="_x0000_s1058" type="#_x0000_t202" style="position:absolute;left:0;text-align:left;margin-left:-30.45pt;margin-top:445.45pt;width:285.9pt;height:116.3pt;z-index:251659264;visibility:visible" o:gfxdata="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" strokecolor="white">
             <v:textbox style="mso-next-textbox:#Text Box 22">
               <w:txbxContent>
                 <w:p>
@@ -346,7 +346,7 @@
     <w:p/>
     <w:p>
       <w:pPr>
-        <w:pStyle w:val="Ttulodondice"/>
+        <w:pStyle w:val="TOCHeading"/>
         <w:pBdr>
           <w:bottom w:val="single" w:sz="4" w:space="1" w:color="548DD4"/>
         </w:pBdr>
@@ -357,7 +357,7 @@
     </w:p>
     <w:p>
       <w:pPr>
-        <w:pStyle w:val="ndice1"/>
+        <w:pStyle w:val="TOC1"/>
         <w:tabs>
           <w:tab w:val="right" w:leader="dot" w:pos="8494"/>
         </w:tabs>
@@ -377,10 +377,10 @@
       <w:r>
         <w:fldChar w:fldCharType="separate"/>
       </w:r>
-      <w:hyperlink w:anchor="_Toc324796330" w:history="1">
+      <w:hyperlink w:anchor="_Toc324797147" w:history="1">
         <w:r>
           <w:rPr>
-            <w:rStyle w:val="Hiperligao"/>
+            <w:rStyle w:val="Hyperlink"/>
             <w:noProof/>
           </w:rPr>
           <w:t>Introdução</w:t>
@@ -404,12 +404,11 @@
             <w:noProof/>
             <w:webHidden/>
           </w:rPr>
-          <w:instrText xml:space="preserve"> PAGEREF _Toc324796330 \h </w:instrText>
+          <w:instrText xml:space="preserve"> PAGEREF _Toc324797147 \h </w:instrText>
         </w:r>
         <w:r>
           <w:rPr>
             <w:noProof/>
-            <w:webHidden/>
           </w:rPr>
         </w:r>
         <w:r>
@@ -437,7 +436,7 @@
     </w:p>
     <w:p>
       <w:pPr>
-        <w:pStyle w:val="ndice1"/>
+        <w:pStyle w:val="TOC1"/>
         <w:tabs>
           <w:tab w:val="right" w:leader="dot" w:pos="8494"/>
         </w:tabs>
@@ -448,10 +447,10 @@
           <w:lang w:eastAsia="pt-PT"/>
         </w:rPr>
       </w:pPr>
-      <w:hyperlink w:anchor="_Toc324796331" w:history="1">
+      <w:hyperlink w:anchor="_Toc324797148" w:history="1">
         <w:r>
           <w:rPr>
-            <w:rStyle w:val="Hiperligao"/>
+            <w:rStyle w:val="Hyperlink"/>
             <w:noProof/>
           </w:rPr>
           <w:t>Estrutura do Trabalho</w:t>
@@ -475,12 +474,11 @@
             <w:noProof/>
             <w:webHidden/>
           </w:rPr>
-          <w:instrText xml:space="preserve"> PAGEREF _Toc324796331 \h </w:instrText>
+          <w:instrText xml:space="preserve"> PAGEREF _Toc324797148 \h </w:instrText>
         </w:r>
         <w:r>
           <w:rPr>
             <w:noProof/>
-            <w:webHidden/>
           </w:rPr>
         </w:r>
         <w:r>
@@ -508,7 +506,7 @@
     </w:p>
     <w:p>
       <w:pPr>
-        <w:pStyle w:val="ndice2"/>
+        <w:pStyle w:val="TOC2"/>
         <w:tabs>
           <w:tab w:val="right" w:leader="dot" w:pos="8494"/>
         </w:tabs>
@@ -519,10 +517,10 @@
           <w:lang w:eastAsia="pt-PT"/>
         </w:rPr>
       </w:pPr>
-      <w:hyperlink w:anchor="_Toc324796332" w:history="1">
+      <w:hyperlink w:anchor="_Toc324797149" w:history="1">
         <w:r>
           <w:rPr>
-            <w:rStyle w:val="Hiperligao"/>
+            <w:rStyle w:val="Hyperlink"/>
             <w:noProof/>
           </w:rPr>
           <w:t>TwitterAsync</w:t>
@@ -546,12 +544,11 @@
             <w:noProof/>
             <w:webHidden/>
           </w:rPr>
-          <w:instrText xml:space="preserve"> PAGEREF _Toc324796332 \h </w:instrText>
+          <w:instrText xml:space="preserve"> PAGEREF _Toc324797149 \h </w:instrText>
         </w:r>
         <w:r>
           <w:rPr>
             <w:noProof/>
-            <w:webHidden/>
           </w:rPr>
         </w:r>
         <w:r>
@@ -579,7 +576,7 @@
     </w:p>
     <w:p>
       <w:pPr>
-        <w:pStyle w:val="ndice2"/>
+        <w:pStyle w:val="TOC2"/>
         <w:tabs>
           <w:tab w:val="right" w:leader="dot" w:pos="8494"/>
         </w:tabs>
@@ -590,10 +587,10 @@
           <w:lang w:eastAsia="pt-PT"/>
         </w:rPr>
       </w:pPr>
-      <w:hyperlink w:anchor="_Toc324796333" w:history="1">
+      <w:hyperlink w:anchor="_Toc324797150" w:history="1">
         <w:r>
           <w:rPr>
-            <w:rStyle w:val="Hiperligao"/>
+            <w:rStyle w:val="Hyperlink"/>
             <w:noProof/>
           </w:rPr>
           <w:t>StatusUploadService</w:t>
@@ -617,12 +614,11 @@
             <w:noProof/>
             <w:webHidden/>
           </w:rPr>
-          <w:instrText xml:space="preserve"> PAGEREF _Toc324796333 \h </w:instrText>
+          <w:instrText xml:space="preserve"> PAGEREF _Toc324797150 \h </w:instrText>
         </w:r>
         <w:r>
           <w:rPr>
             <w:noProof/>
-            <w:webHidden/>
           </w:rPr>
         </w:r>
         <w:r>
@@ -650,7 +646,7 @@
     </w:p>
     <w:p>
       <w:pPr>
-        <w:pStyle w:val="ndice2"/>
+        <w:pStyle w:val="TOC2"/>
         <w:tabs>
           <w:tab w:val="right" w:leader="dot" w:pos="8494"/>
         </w:tabs>
@@ -661,10 +657,10 @@
           <w:lang w:eastAsia="pt-PT"/>
         </w:rPr>
       </w:pPr>
-      <w:hyperlink w:anchor="_Toc324796334" w:history="1">
+      <w:hyperlink w:anchor="_Toc324797151" w:history="1">
         <w:r>
           <w:rPr>
-            <w:rStyle w:val="Hiperligao"/>
+            <w:rStyle w:val="Hyperlink"/>
             <w:noProof/>
           </w:rPr>
           <w:t>GetTimelineService</w:t>
@@ -688,12 +684,11 @@
             <w:noProof/>
             <w:webHidden/>
           </w:rPr>
-          <w:instrText xml:space="preserve"> PAGEREF _Toc324796334 \h </w:instrText>
+          <w:instrText xml:space="preserve"> PAGEREF _Toc324797151 \h </w:instrText>
         </w:r>
         <w:r>
           <w:rPr>
             <w:noProof/>
-            <w:webHidden/>
           </w:rPr>
         </w:r>
         <w:r>
@@ -721,7 +716,7 @@
     </w:p>
     <w:p>
       <w:pPr>
-        <w:pStyle w:val="ndice2"/>
+        <w:pStyle w:val="TOC2"/>
         <w:tabs>
           <w:tab w:val="right" w:leader="dot" w:pos="8494"/>
         </w:tabs>
@@ -732,10 +727,10 @@
           <w:lang w:eastAsia="pt-PT"/>
         </w:rPr>
       </w:pPr>
-      <w:hyperlink w:anchor="_Toc324796335" w:history="1">
+      <w:hyperlink w:anchor="_Toc324797152" w:history="1">
         <w:r>
           <w:rPr>
-            <w:rStyle w:val="Hiperligao"/>
+            <w:rStyle w:val="Hyperlink"/>
             <w:noProof/>
           </w:rPr>
           <w:t>UserInfoPullService</w:t>
@@ -759,12 +754,11 @@
             <w:noProof/>
             <w:webHidden/>
           </w:rPr>
-          <w:instrText xml:space="preserve"> PAGEREF _Toc324796335 \h </w:instrText>
+          <w:instrText xml:space="preserve"> PAGEREF _Toc324797152 \h </w:instrText>
         </w:r>
         <w:r>
           <w:rPr>
             <w:noProof/>
-            <w:webHidden/>
           </w:rPr>
         </w:r>
         <w:r>
@@ -792,7 +786,7 @@
     </w:p>
     <w:p>
       <w:pPr>
-        <w:pStyle w:val="ndice2"/>
+        <w:pStyle w:val="TOC3"/>
         <w:tabs>
           <w:tab w:val="right" w:leader="dot" w:pos="8494"/>
         </w:tabs>
@@ -803,13 +797,13 @@
           <w:lang w:eastAsia="pt-PT"/>
         </w:rPr>
       </w:pPr>
-      <w:hyperlink w:anchor="_Toc324796336" w:history="1">
+      <w:hyperlink w:anchor="_Toc324797153" w:history="1">
         <w:r>
           <w:rPr>
-            <w:rStyle w:val="Hiperligao"/>
+            <w:rStyle w:val="Hyperlink"/>
             <w:noProof/>
           </w:rPr>
-          <w:t>UserInfoActivity</w:t>
+          <w:t>Instâncias TwitterAsync</w:t>
         </w:r>
         <w:r>
           <w:rPr>
@@ -830,12 +824,11 @@
             <w:noProof/>
             <w:webHidden/>
           </w:rPr>
-          <w:instrText xml:space="preserve"> PAGEREF _Toc324796336 \h </w:instrText>
+          <w:instrText xml:space="preserve"> PAGEREF _Toc324797153 \h </w:instrText>
         </w:r>
         <w:r>
           <w:rPr>
             <w:noProof/>
-            <w:webHidden/>
           </w:rPr>
         </w:r>
         <w:r>
@@ -863,7 +856,7 @@
     </w:p>
     <w:p>
       <w:pPr>
-        <w:pStyle w:val="ndice2"/>
+        <w:pStyle w:val="TOC2"/>
         <w:tabs>
           <w:tab w:val="right" w:leader="dot" w:pos="8494"/>
         </w:tabs>
@@ -874,13 +867,13 @@
           <w:lang w:eastAsia="pt-PT"/>
         </w:rPr>
       </w:pPr>
-      <w:hyperlink w:anchor="_Toc324796337" w:history="1">
+      <w:hyperlink w:anchor="_Toc324797154" w:history="1">
         <w:r>
           <w:rPr>
-            <w:rStyle w:val="Hiperligao"/>
+            <w:rStyle w:val="Hyperlink"/>
             <w:noProof/>
           </w:rPr>
-          <w:t>AsyncUserInfo</w:t>
+          <w:t>UserInfoActivity</w:t>
         </w:r>
         <w:r>
           <w:rPr>
@@ -901,12 +894,11 @@
             <w:noProof/>
             <w:webHidden/>
           </w:rPr>
-          <w:instrText xml:space="preserve"> PAGEREF _Toc324796337 \h </w:instrText>
+          <w:instrText xml:space="preserve"> PAGEREF _Toc324797154 \h </w:instrText>
         </w:r>
         <w:r>
           <w:rPr>
             <w:noProof/>
-            <w:webHidden/>
           </w:rPr>
         </w:r>
         <w:r>
@@ -934,7 +926,7 @@
     </w:p>
     <w:p>
       <w:pPr>
-        <w:pStyle w:val="ndice1"/>
+        <w:pStyle w:val="TOC2"/>
         <w:tabs>
           <w:tab w:val="right" w:leader="dot" w:pos="8494"/>
         </w:tabs>
@@ -945,10 +937,80 @@
           <w:lang w:eastAsia="pt-PT"/>
         </w:rPr>
       </w:pPr>
-      <w:hyperlink w:anchor="_Toc324796338" w:history="1">
+      <w:hyperlink w:anchor="_Toc324797155" w:history="1">
         <w:r>
           <w:rPr>
-            <w:rStyle w:val="Hiperligao"/>
+            <w:rStyle w:val="Hyperlink"/>
+            <w:noProof/>
+          </w:rPr>
+          <w:t>AsyncUserInfo</w:t>
+        </w:r>
+        <w:r>
+          <w:rPr>
+            <w:noProof/>
+            <w:webHidden/>
+          </w:rPr>
+          <w:tab/>
+        </w:r>
+        <w:r>
+          <w:rPr>
+            <w:noProof/>
+            <w:webHidden/>
+          </w:rPr>
+          <w:fldChar w:fldCharType="begin"/>
+        </w:r>
+        <w:r>
+          <w:rPr>
+            <w:noProof/>
+            <w:webHidden/>
+          </w:rPr>
+          <w:instrText xml:space="preserve"> PAGEREF _Toc324797155 \h </w:instrText>
+        </w:r>
+        <w:r>
+          <w:rPr>
+            <w:noProof/>
+          </w:rPr>
+        </w:r>
+        <w:r>
+          <w:rPr>
+            <w:noProof/>
+            <w:webHidden/>
+          </w:rPr>
+          <w:fldChar w:fldCharType="separate"/>
+        </w:r>
+        <w:r>
+          <w:rPr>
+            <w:noProof/>
+            <w:webHidden/>
+          </w:rPr>
+          <w:t>6</w:t>
+        </w:r>
+        <w:r>
+          <w:rPr>
+            <w:noProof/>
+            <w:webHidden/>
+          </w:rPr>
+          <w:fldChar w:fldCharType="end"/>
+        </w:r>
+      </w:hyperlink>
+    </w:p>
+    <w:p>
+      <w:pPr>
+        <w:pStyle w:val="TOC1"/>
+        <w:tabs>
+          <w:tab w:val="right" w:leader="dot" w:pos="8494"/>
+        </w:tabs>
+        <w:rPr>
+          <w:noProof/>
+          <w:sz w:val="24"/>
+          <w:szCs w:val="24"/>
+          <w:lang w:eastAsia="pt-PT"/>
+        </w:rPr>
+      </w:pPr>
+      <w:hyperlink w:anchor="_Toc324797156" w:history="1">
+        <w:r>
+          <w:rPr>
+            <w:rStyle w:val="Hyperlink"/>
             <w:noProof/>
           </w:rPr>
           <w:t>Conclusão</w:t>
@@ -972,12 +1034,11 @@
             <w:noProof/>
             <w:webHidden/>
           </w:rPr>
-          <w:instrText xml:space="preserve"> PAGEREF _Toc324796338 \h </w:instrText>
+          <w:instrText xml:space="preserve"> PAGEREF _Toc324797156 \h </w:instrText>
         </w:r>
         <w:r>
           <w:rPr>
             <w:noProof/>
-            <w:webHidden/>
           </w:rPr>
         </w:r>
         <w:r>
@@ -1015,9 +1076,9 @@
     </w:p>
     <w:p>
       <w:pPr>
-        <w:pStyle w:val="Cabealho1"/>
-      </w:pPr>
-      <w:bookmarkStart w:id="1" w:name="_Toc324796330"/>
+        <w:pStyle w:val="Heading1"/>
+      </w:pPr>
+      <w:bookmarkStart w:id="1" w:name="_Toc324797147"/>
       <w:r>
         <w:t>Introdução</w:t>
       </w:r>
@@ -1033,15 +1094,7 @@
         <w:ind w:firstLine="708"/>
       </w:pPr>
       <w:r>
-        <w:t xml:space="preserve">Neste trabalho foi alterada a componente de comunicação da aplicação </w:t>
-      </w:r>
-      <w:proofErr w:type="spellStart"/>
-      <w:r>
-        <w:t>Yamba</w:t>
-      </w:r>
-      <w:proofErr w:type="spellEnd"/>
-      <w:r>
-        <w:t>, recorrendo a serviços. Foi também implementado uma nova componente da aplicação, responsável por mostrar os dados do utilizador.</w:t>
+        <w:t>Neste trabalho foi alterada a componente de comunicação da aplicação Yamba, recorrendo a serviços. Foi também implementado uma nova componente da aplicação, responsável por mostrar os dados do utilizador.</w:t>
       </w:r>
     </w:p>
     <w:p>
@@ -1068,9 +1121,9 @@
     </w:p>
     <w:p>
       <w:pPr>
-        <w:pStyle w:val="Cabealho1"/>
-      </w:pPr>
-      <w:bookmarkStart w:id="2" w:name="_Toc324796331"/>
+        <w:pStyle w:val="Heading1"/>
+      </w:pPr>
+      <w:bookmarkStart w:id="2" w:name="_Toc324797148"/>
       <w:r>
         <w:t>Estrutura do Trabalho</w:t>
       </w:r>
@@ -1078,16 +1131,14 @@
     </w:p>
     <w:p>
       <w:pPr>
-        <w:pStyle w:val="Cabealho2"/>
+        <w:pStyle w:val="Heading2"/>
         <w:spacing w:before="0"/>
       </w:pPr>
-      <w:bookmarkStart w:id="3" w:name="_Toc324796332"/>
-      <w:proofErr w:type="spellStart"/>
+      <w:bookmarkStart w:id="3" w:name="_Toc324797149"/>
       <w:r>
         <w:t>TwitterAsync</w:t>
       </w:r>
       <w:bookmarkEnd w:id="3"/>
-      <w:proofErr w:type="spellEnd"/>
     </w:p>
     <w:p>
       <w:pPr>
@@ -1104,52 +1155,44 @@
       <w:r>
         <w:t>Houve uma pequena alteração na implementação desta classe, todos os métodos passam agora a necessitar de saber o contexto (</w:t>
       </w:r>
-      <w:proofErr w:type="spellStart"/>
       <w:r>
         <w:rPr>
           <w:i/>
         </w:rPr>
         <w:t>Android</w:t>
       </w:r>
-      <w:proofErr w:type="spellEnd"/>
       <w:r>
         <w:t xml:space="preserve"> </w:t>
       </w:r>
-      <w:proofErr w:type="spellStart"/>
       <w:r>
         <w:rPr>
           <w:i/>
         </w:rPr>
         <w:t>Context</w:t>
       </w:r>
-      <w:proofErr w:type="spellEnd"/>
       <w:r>
         <w:t xml:space="preserve">) em que foram chamados, para que se possa fazer o </w:t>
       </w:r>
-      <w:proofErr w:type="spellStart"/>
       <w:r>
         <w:rPr>
           <w:i/>
         </w:rPr>
         <w:t>startService</w:t>
       </w:r>
-      <w:proofErr w:type="spellEnd"/>
       <w:r>
         <w:t>.</w:t>
       </w:r>
     </w:p>
     <w:p>
       <w:pPr>
-        <w:pStyle w:val="Cabealho2"/>
+        <w:pStyle w:val="Heading2"/>
         <w:spacing w:before="0"/>
       </w:pPr>
-      <w:bookmarkStart w:id="4" w:name="_Toc324796333"/>
-      <w:proofErr w:type="spellStart"/>
+      <w:bookmarkStart w:id="4" w:name="_Toc324797150"/>
       <w:r>
         <w:t>StatusUploadService</w:t>
       </w:r>
       <w:bookmarkEnd w:id="4"/>
-      <w:proofErr w:type="spellEnd"/>
     </w:p>
     <w:p>
       <w:pPr>
@@ -1169,47 +1212,39 @@
       <w:r>
         <w:t xml:space="preserve">A responsabilidade deste serviço é de fazer o </w:t>
       </w:r>
-      <w:proofErr w:type="spellStart"/>
       <w:r>
         <w:rPr>
           <w:i/>
         </w:rPr>
         <w:t>upload</w:t>
       </w:r>
-      <w:proofErr w:type="spellEnd"/>
       <w:r>
         <w:t xml:space="preserve"> do estado do utilizador, este serviço foi implementado com base na classe </w:t>
       </w:r>
-      <w:proofErr w:type="spellStart"/>
       <w:r>
         <w:rPr>
           <w:i/>
         </w:rPr>
         <w:t>Service</w:t>
       </w:r>
-      <w:proofErr w:type="spellEnd"/>
       <w:r>
         <w:t xml:space="preserve">. Foi criada uma </w:t>
       </w:r>
-      <w:proofErr w:type="spellStart"/>
       <w:r>
         <w:rPr>
           <w:i/>
         </w:rPr>
         <w:t>AsyncTask</w:t>
       </w:r>
-      <w:proofErr w:type="spellEnd"/>
       <w:r>
         <w:t xml:space="preserve">, muito parecida com a já existente mas que para o serviço quando concluí o envio, sendo que o acto de parar o serviço é feito num bloco </w:t>
       </w:r>
-      <w:proofErr w:type="spellStart"/>
       <w:r>
         <w:rPr>
           <w:i/>
         </w:rPr>
         <w:t>finally</w:t>
       </w:r>
-      <w:proofErr w:type="spellEnd"/>
       <w:r>
         <w:t xml:space="preserve"> para garantir que mesmo em casos de erro o serviço é terminado.</w:t>
       </w:r>
@@ -1219,51 +1254,43 @@
         <w:tab/>
         <w:t xml:space="preserve">Na integração, com a aplicação, bastou apenas alterar a implementação do método </w:t>
       </w:r>
-      <w:proofErr w:type="spellStart"/>
       <w:r>
         <w:rPr>
           <w:i/>
         </w:rPr>
         <w:t>updateStatusAsync</w:t>
       </w:r>
-      <w:proofErr w:type="spellEnd"/>
       <w:r>
         <w:t xml:space="preserve">, sendo que agora em vez de iniciar uma </w:t>
       </w:r>
-      <w:proofErr w:type="spellStart"/>
       <w:r>
         <w:rPr>
           <w:i/>
         </w:rPr>
         <w:t>AsyncTask</w:t>
       </w:r>
-      <w:proofErr w:type="spellEnd"/>
       <w:r>
         <w:t xml:space="preserve"> este vai começar o serviço, fazendo </w:t>
       </w:r>
-      <w:proofErr w:type="spellStart"/>
       <w:r>
         <w:rPr>
           <w:i/>
         </w:rPr>
         <w:t>startService</w:t>
       </w:r>
-      <w:proofErr w:type="spellEnd"/>
       <w:r>
         <w:t xml:space="preserve"> sobre o contexto passado no parâmetro.</w:t>
       </w:r>
     </w:p>
     <w:p>
       <w:pPr>
-        <w:pStyle w:val="Cabealho2"/>
-      </w:pPr>
-      <w:bookmarkStart w:id="5" w:name="_Toc324796334"/>
-      <w:proofErr w:type="spellStart"/>
+        <w:pStyle w:val="Heading2"/>
+      </w:pPr>
+      <w:bookmarkStart w:id="5" w:name="_Toc324797151"/>
       <w:r>
         <w:t>GetTimelineService</w:t>
       </w:r>
       <w:bookmarkEnd w:id="5"/>
-      <w:proofErr w:type="spellEnd"/>
     </w:p>
     <w:p/>
     <w:p>
@@ -1271,14 +1298,12 @@
         <w:tab/>
         <w:t xml:space="preserve">Este serviço foi implementado recorrendo a uma </w:t>
       </w:r>
-      <w:proofErr w:type="spellStart"/>
       <w:r>
         <w:rPr>
           <w:i/>
         </w:rPr>
         <w:t>TimerTask</w:t>
       </w:r>
-      <w:proofErr w:type="spellEnd"/>
       <w:r>
         <w:t xml:space="preserve">, usando um </w:t>
       </w:r>
@@ -1307,31 +1332,27 @@
       <w:r>
         <w:t xml:space="preserve">A integração com a aplicação foi feita da mesma forma que a usada no </w:t>
       </w:r>
-      <w:proofErr w:type="spellStart"/>
       <w:r>
         <w:rPr>
           <w:i/>
         </w:rPr>
         <w:t>StatusUploadService</w:t>
       </w:r>
-      <w:proofErr w:type="spellEnd"/>
       <w:r>
         <w:t>.</w:t>
       </w:r>
     </w:p>
     <w:p>
       <w:pPr>
-        <w:pStyle w:val="Cabealho2"/>
+        <w:pStyle w:val="Heading2"/>
       </w:pPr>
       <w:bookmarkStart w:id="6" w:name="_Toc324794192"/>
-      <w:bookmarkStart w:id="7" w:name="_Toc324796335"/>
-      <w:proofErr w:type="spellStart"/>
+      <w:bookmarkStart w:id="7" w:name="_Toc324797152"/>
       <w:r>
         <w:t>UserInfoPullService</w:t>
       </w:r>
       <w:bookmarkEnd w:id="6"/>
       <w:bookmarkEnd w:id="7"/>
-      <w:proofErr w:type="spellEnd"/>
     </w:p>
     <w:p/>
     <w:p>
@@ -1341,47 +1362,39 @@
       <w:r>
         <w:t xml:space="preserve">O </w:t>
       </w:r>
-      <w:proofErr w:type="spellStart"/>
       <w:r>
         <w:rPr>
           <w:i/>
         </w:rPr>
         <w:t>bounded</w:t>
       </w:r>
-      <w:proofErr w:type="spellEnd"/>
       <w:r>
         <w:t xml:space="preserve"> </w:t>
       </w:r>
-      <w:proofErr w:type="spellStart"/>
       <w:r>
         <w:rPr>
           <w:i/>
         </w:rPr>
         <w:t>service</w:t>
       </w:r>
-      <w:proofErr w:type="spellEnd"/>
       <w:r>
         <w:t xml:space="preserve"> responsável por devolver os dados necessários pela </w:t>
       </w:r>
-      <w:proofErr w:type="spellStart"/>
       <w:r>
         <w:rPr>
           <w:i/>
         </w:rPr>
         <w:t>UserInfoActivity</w:t>
       </w:r>
-      <w:proofErr w:type="spellEnd"/>
       <w:r>
         <w:t xml:space="preserve">. Como corre num processo separado, apenas aceita pedidos através de mensagens. Implementa uma operação (GET_USER_INFO) que tem como retorno um </w:t>
       </w:r>
-      <w:proofErr w:type="spellStart"/>
       <w:r>
         <w:rPr>
           <w:i/>
         </w:rPr>
         <w:t>bundle</w:t>
       </w:r>
-      <w:proofErr w:type="spellEnd"/>
       <w:r>
         <w:t xml:space="preserve"> com os 4 campos pedidos.</w:t>
       </w:r>
@@ -1393,21 +1406,17 @@
       <w:bookmarkStart w:id="8" w:name="_GoBack"/>
       <w:bookmarkEnd w:id="8"/>
       <w:r>
-        <w:lastRenderedPageBreak/>
         <w:t xml:space="preserve">Por cada novo pedido recebido obtém o utilizador actual de </w:t>
       </w:r>
-      <w:proofErr w:type="spellStart"/>
       <w:r>
         <w:rPr>
           <w:i/>
         </w:rPr>
         <w:t>TwitterAsync</w:t>
       </w:r>
-      <w:proofErr w:type="spellEnd"/>
       <w:r>
         <w:t xml:space="preserve"> e usa os métodos disponíveis nesta classe (</w:t>
       </w:r>
-      <w:proofErr w:type="spellStart"/>
       <w:r>
         <w:rPr>
           <w:i/>
@@ -1423,23 +1432,19 @@
         </w:rPr>
         <w:t>User</w:t>
       </w:r>
-      <w:proofErr w:type="spellEnd"/>
       <w:r>
         <w:t>) para obter o número de status, subscrições e subscritores associados ao utilizador actual.</w:t>
       </w:r>
     </w:p>
     <w:p>
       <w:pPr>
-        <w:pStyle w:val="Cabealho3"/>
-      </w:pPr>
-      <w:r>
-        <w:t xml:space="preserve">Instâncias </w:t>
-      </w:r>
-      <w:proofErr w:type="spellStart"/>
-      <w:r>
-        <w:t>TwitterAsync</w:t>
-      </w:r>
-      <w:proofErr w:type="spellEnd"/>
+        <w:pStyle w:val="Heading3"/>
+      </w:pPr>
+      <w:bookmarkStart w:id="9" w:name="_Toc324797153"/>
+      <w:r>
+        <w:t>Instâncias TwitterAsync</w:t>
+      </w:r>
+      <w:bookmarkEnd w:id="9"/>
     </w:p>
     <w:p>
       <w:pPr>
@@ -1454,60 +1459,30 @@
         <w:ind w:firstLine="708"/>
       </w:pPr>
       <w:r>
-        <w:t xml:space="preserve">O </w:t>
-      </w:r>
-      <w:proofErr w:type="spellStart"/>
-      <w:r>
-        <w:t>TwitterAsync</w:t>
-      </w:r>
-      <w:proofErr w:type="spellEnd"/>
-      <w:r>
-        <w:t xml:space="preserve"> disponibiliza métodos estáticos para obter a instância, de forma a garantir que só existe uma. No entanto, como este serviço corre num novo processo o</w:t>
-      </w:r>
-      <w:r>
-        <w:t xml:space="preserve"> contexto estático </w:t>
-      </w:r>
-      <w:r>
-        <w:t xml:space="preserve">é </w:t>
-      </w:r>
-      <w:r>
-        <w:t>diferente</w:t>
-      </w:r>
-      <w:r>
-        <w:t>. No entanto,</w:t>
-      </w:r>
-      <w:r>
-        <w:t xml:space="preserve"> ambos partilham as mesmas </w:t>
-      </w:r>
-      <w:proofErr w:type="spellStart"/>
+        <w:t xml:space="preserve">O TwitterAsync disponibiliza métodos estáticos para obter a instância, de forma a garantir que só existe uma. No entanto, como este serviço corre num novo processo o contexto estático é diferente. No entanto, ambos partilham as mesmas </w:t>
+      </w:r>
       <w:r>
         <w:rPr>
           <w:i/>
         </w:rPr>
         <w:t>preferences</w:t>
       </w:r>
-      <w:proofErr w:type="spellEnd"/>
-      <w:r>
-        <w:t xml:space="preserve">, </w:t>
-      </w:r>
-      <w:r>
-        <w:t>logo estes vão estará trabalhar sobre a mesma conta.</w:t>
+      <w:r>
+        <w:t>, logo estes vão estará trabalhar sobre a mesma conta.</w:t>
       </w:r>
     </w:p>
     <w:p/>
     <w:p>
       <w:pPr>
-        <w:pStyle w:val="Cabealho2"/>
-      </w:pPr>
-      <w:bookmarkStart w:id="9" w:name="_Toc324794190"/>
-      <w:bookmarkStart w:id="10" w:name="_Toc324796336"/>
-      <w:proofErr w:type="spellStart"/>
+        <w:pStyle w:val="Heading2"/>
+      </w:pPr>
+      <w:bookmarkStart w:id="10" w:name="_Toc324794190"/>
+      <w:bookmarkStart w:id="11" w:name="_Toc324797154"/>
       <w:r>
         <w:t>UserInfoActivity</w:t>
       </w:r>
-      <w:bookmarkEnd w:id="9"/>
       <w:bookmarkEnd w:id="10"/>
-      <w:proofErr w:type="spellEnd"/>
+      <w:bookmarkEnd w:id="11"/>
     </w:p>
     <w:p>
       <w:pPr>
@@ -1521,24 +1496,14 @@
       <w:r>
         <w:t xml:space="preserve">Esta </w:t>
       </w:r>
-      <w:proofErr w:type="spellStart"/>
       <w:r>
         <w:rPr>
           <w:i/>
         </w:rPr>
         <w:t>activity</w:t>
       </w:r>
-      <w:proofErr w:type="spellEnd"/>
-      <w:r>
-        <w:t xml:space="preserve"> é responsável por mostrar o nome de utilizador, número de </w:t>
-      </w:r>
-      <w:proofErr w:type="gramStart"/>
-      <w:r>
-        <w:t>status</w:t>
-      </w:r>
-      <w:proofErr w:type="gramEnd"/>
-      <w:r>
-        <w:t>, subscrições e subscritores do utilizador activo na aplicação e é apenas acessível pelo menu da aplicação.</w:t>
+      <w:r>
+        <w:t xml:space="preserve"> é responsável por mostrar o nome de utilizador, número de status, subscrições e subscritores do utilizador activo na aplicação e é apenas acessível pelo menu da aplicação.</w:t>
       </w:r>
     </w:p>
     <w:p>
@@ -1548,47 +1513,39 @@
       <w:r>
         <w:t xml:space="preserve">Os dados são obtidos de forma assíncrona usando </w:t>
       </w:r>
-      <w:proofErr w:type="spellStart"/>
       <w:r>
         <w:rPr>
           <w:i/>
         </w:rPr>
         <w:t>AsyncUserInfo</w:t>
       </w:r>
-      <w:proofErr w:type="spellEnd"/>
       <w:r>
         <w:t xml:space="preserve">, pedidos após invocação do método </w:t>
       </w:r>
-      <w:proofErr w:type="spellStart"/>
       <w:r>
         <w:rPr>
           <w:i/>
         </w:rPr>
         <w:t>onResume</w:t>
       </w:r>
-      <w:proofErr w:type="spellEnd"/>
       <w:r>
         <w:t xml:space="preserve"> desta </w:t>
       </w:r>
-      <w:proofErr w:type="spellStart"/>
       <w:r>
         <w:rPr>
           <w:i/>
         </w:rPr>
         <w:t>activity</w:t>
       </w:r>
-      <w:proofErr w:type="spellEnd"/>
       <w:r>
         <w:t xml:space="preserve">. De maneira a pedir os dados é necessário enviar um </w:t>
       </w:r>
-      <w:proofErr w:type="spellStart"/>
       <w:r>
         <w:rPr>
           <w:i/>
         </w:rPr>
         <w:t>GetUserInfoCompletedListener</w:t>
       </w:r>
-      <w:proofErr w:type="spellEnd"/>
       <w:r>
         <w:rPr>
           <w:i/>
@@ -1598,53 +1555,45 @@
       <w:r>
         <w:t>(</w:t>
       </w:r>
-      <w:proofErr w:type="spellStart"/>
       <w:r>
         <w:rPr>
           <w:i/>
         </w:rPr>
         <w:t>listener</w:t>
       </w:r>
-      <w:proofErr w:type="spellEnd"/>
       <w:r>
         <w:t xml:space="preserve"> a notificar quando os dados forem retornados de </w:t>
       </w:r>
-      <w:proofErr w:type="spellStart"/>
       <w:r>
         <w:rPr>
           <w:i/>
         </w:rPr>
         <w:t>UserInfoPullService</w:t>
       </w:r>
-      <w:proofErr w:type="spellEnd"/>
       <w:r>
         <w:t xml:space="preserve">) que, nesta implementação, afecta o valor das </w:t>
       </w:r>
-      <w:proofErr w:type="spellStart"/>
       <w:r>
         <w:rPr>
           <w:i/>
         </w:rPr>
         <w:t>TextView</w:t>
       </w:r>
-      <w:proofErr w:type="spellEnd"/>
       <w:r>
         <w:t xml:space="preserve"> presentes no formulário com o valor correspondente.</w:t>
       </w:r>
     </w:p>
     <w:p>
       <w:pPr>
-        <w:pStyle w:val="Cabealho2"/>
-      </w:pPr>
-      <w:bookmarkStart w:id="11" w:name="_Toc324794191"/>
-      <w:bookmarkStart w:id="12" w:name="_Toc324796337"/>
-      <w:proofErr w:type="spellStart"/>
+        <w:pStyle w:val="Heading2"/>
+      </w:pPr>
+      <w:bookmarkStart w:id="12" w:name="_Toc324794191"/>
+      <w:bookmarkStart w:id="13" w:name="_Toc324797155"/>
       <w:r>
         <w:t>AsyncUserInfo</w:t>
       </w:r>
-      <w:bookmarkEnd w:id="11"/>
       <w:bookmarkEnd w:id="12"/>
-      <w:proofErr w:type="spellEnd"/>
+      <w:bookmarkEnd w:id="13"/>
     </w:p>
     <w:p>
       <w:pPr>
@@ -1658,116 +1607,92 @@
       <w:r>
         <w:t xml:space="preserve">Esta classe é a ponte entre a </w:t>
       </w:r>
-      <w:proofErr w:type="spellStart"/>
+      <w:r>
+        <w:rPr>
+          <w:i/>
+        </w:rPr>
+        <w:t xml:space="preserve">UserInfoActivity </w:t>
+      </w:r>
+      <w:r>
+        <w:t xml:space="preserve">e o </w:t>
+      </w:r>
+      <w:r>
+        <w:rPr>
+          <w:i/>
+        </w:rPr>
+        <w:t>UserInfoPullService</w:t>
+      </w:r>
+      <w:r>
+        <w:t xml:space="preserve">, responsável pela interacção com o serviço através do envio e recepção de mensagens. </w:t>
+      </w:r>
+    </w:p>
+    <w:p>
+      <w:pPr>
+        <w:ind w:firstLine="708"/>
+      </w:pPr>
+      <w:r>
+        <w:t xml:space="preserve">Após receber um novo pedido de </w:t>
+      </w:r>
       <w:r>
         <w:rPr>
           <w:i/>
         </w:rPr>
         <w:t>UserInfoActivity</w:t>
       </w:r>
-      <w:proofErr w:type="spellEnd"/>
+      <w:r>
+        <w:t xml:space="preserve">, guarda o </w:t>
+      </w:r>
       <w:r>
         <w:rPr>
           <w:i/>
         </w:rPr>
-        <w:t xml:space="preserve"> </w:t>
-      </w:r>
-      <w:r>
-        <w:t xml:space="preserve">e o </w:t>
-      </w:r>
-      <w:proofErr w:type="spellStart"/>
+        <w:t>GetUserInfoCompletedListener</w:t>
+      </w:r>
+      <w:r>
+        <w:t xml:space="preserve"> recebido, gera e envia uma </w:t>
+      </w:r>
+      <w:r>
+        <w:rPr>
+          <w:i/>
+        </w:rPr>
+        <w:t>Message</w:t>
+      </w:r>
+      <w:r>
+        <w:t xml:space="preserve"> para o </w:t>
+      </w:r>
       <w:r>
         <w:rPr>
           <w:i/>
         </w:rPr>
         <w:t>UserInfoPullService</w:t>
       </w:r>
-      <w:proofErr w:type="spellEnd"/>
-      <w:r>
-        <w:t xml:space="preserve">, responsável pela interacção com o serviço através do envio e recepção de mensagens. </w:t>
-      </w:r>
-    </w:p>
-    <w:p>
-      <w:pPr>
-        <w:ind w:firstLine="708"/>
-      </w:pPr>
-      <w:r>
-        <w:t xml:space="preserve">Após receber um novo pedido de </w:t>
-      </w:r>
-      <w:proofErr w:type="spellStart"/>
-      <w:r>
-        <w:rPr>
-          <w:i/>
-        </w:rPr>
-        <w:t>UserInfoActivity</w:t>
-      </w:r>
-      <w:proofErr w:type="spellEnd"/>
-      <w:r>
-        <w:t xml:space="preserve">, guarda o </w:t>
-      </w:r>
-      <w:proofErr w:type="spellStart"/>
-      <w:r>
-        <w:rPr>
-          <w:i/>
-        </w:rPr>
-        <w:t>GetUserInfoCompletedListener</w:t>
-      </w:r>
-      <w:proofErr w:type="spellEnd"/>
-      <w:r>
-        <w:t xml:space="preserve"> recebido, gera e envia uma </w:t>
-      </w:r>
-      <w:proofErr w:type="spellStart"/>
-      <w:r>
-        <w:rPr>
-          <w:i/>
-        </w:rPr>
-        <w:t>Message</w:t>
-      </w:r>
-      <w:proofErr w:type="spellEnd"/>
-      <w:r>
-        <w:t xml:space="preserve"> para o </w:t>
-      </w:r>
-      <w:proofErr w:type="spellStart"/>
+      <w:r>
+        <w:t xml:space="preserve"> e retorna de imediato. Após receber a resposta de </w:t>
+      </w:r>
       <w:r>
         <w:rPr>
           <w:i/>
         </w:rPr>
         <w:t>UserInfoPullService</w:t>
       </w:r>
-      <w:proofErr w:type="spellEnd"/>
-      <w:r>
-        <w:t xml:space="preserve"> e retorna de imediato. Após receber a resposta de </w:t>
-      </w:r>
-      <w:proofErr w:type="spellStart"/>
-      <w:r>
-        <w:rPr>
-          <w:i/>
-        </w:rPr>
-        <w:t>UserInfoPullService</w:t>
-      </w:r>
-      <w:proofErr w:type="spellEnd"/>
       <w:r>
         <w:t xml:space="preserve"> o </w:t>
       </w:r>
-      <w:proofErr w:type="spellStart"/>
       <w:r>
         <w:rPr>
           <w:i/>
         </w:rPr>
         <w:t>bundle</w:t>
       </w:r>
-      <w:proofErr w:type="spellEnd"/>
       <w:r>
         <w:t xml:space="preserve"> presente na resposta é interpretado e o </w:t>
       </w:r>
-      <w:proofErr w:type="spellStart"/>
       <w:r>
         <w:rPr>
           <w:i/>
         </w:rPr>
         <w:t>listener</w:t>
       </w:r>
-      <w:proofErr w:type="spellEnd"/>
       <w:r>
         <w:t xml:space="preserve"> é notificado.</w:t>
       </w:r>
@@ -1786,13 +1711,13 @@
     </w:p>
     <w:p>
       <w:pPr>
-        <w:pStyle w:val="Cabealho1"/>
-      </w:pPr>
-      <w:bookmarkStart w:id="13" w:name="_Toc324796338"/>
+        <w:pStyle w:val="Heading1"/>
+      </w:pPr>
+      <w:bookmarkStart w:id="14" w:name="_Toc324797156"/>
       <w:r>
         <w:t>Conclusão</w:t>
       </w:r>
-      <w:bookmarkEnd w:id="13"/>
+      <w:bookmarkEnd w:id="14"/>
     </w:p>
     <w:p>
       <w:pPr>
@@ -1804,33 +1729,29 @@
         <w:tab/>
         <w:t xml:space="preserve">A estrutura de comunicação, com o serviço, implementada na fase anterior permitiu que estas alterações fossem realizadas de uma forma fácil e quase transparente para a aplicação. No entanto, a forma como o </w:t>
       </w:r>
-      <w:proofErr w:type="spellStart"/>
       <w:r>
         <w:rPr>
           <w:i/>
         </w:rPr>
         <w:t>bounded</w:t>
       </w:r>
-      <w:proofErr w:type="spellEnd"/>
       <w:r>
         <w:t xml:space="preserve"> </w:t>
       </w:r>
-      <w:proofErr w:type="spellStart"/>
       <w:r>
         <w:rPr>
           <w:i/>
         </w:rPr>
         <w:t>service</w:t>
       </w:r>
-      <w:proofErr w:type="spellEnd"/>
       <w:r>
         <w:t xml:space="preserve"> foi implementado carece de cuidados, e espera-se conseguir uma melhor integração deste, com o resto da aplicação, na próxima fase.</w:t>
       </w:r>
     </w:p>
     <w:p/>
     <w:sectPr>
-      <w:headerReference w:type="default" r:id="rId9"/>
-      <w:footerReference w:type="default" r:id="rId10"/>
+      <w:headerReference w:type="default" r:id="rId8"/>
+      <w:footerReference w:type="default" r:id="rId9"/>
       <w:pgSz w:w="11906" w:h="16838"/>
       <w:pgMar w:top="1417" w:right="1701" w:bottom="1417" w:left="1701" w:header="708" w:footer="708" w:gutter="0"/>
       <w:cols w:space="708"/>
@@ -1842,7 +1763,7 @@
 </file>
 
 <file path=word/endnotes.xml><?xml version="1.0" encoding="utf-8"?>
-<w:endnotes xmlns:wpc="http://schemas.microsoft.com/office/word/2010/wordprocessingCanvas" xmlns:mc="http://schemas.openxmlformats.org/markup-compatibility/2006" xmlns:o="urn:schemas-microsoft-com:office:office" xmlns:r="http://schemas.openxmlformats.org/officeDocument/2006/relationships" xmlns:m="http://schemas.openxmlformats.org/officeDocument/2006/math" xmlns:v="urn:schemas-microsoft-com:vml" xmlns:wp14="http://schemas.microsoft.com/office/word/2010/wordprocessingDrawing" xmlns:wp="http://schemas.openxmlformats.org/drawingml/2006/wordprocessingDrawing" xmlns:w10="urn:schemas-microsoft-com:office:word" xmlns:w="http://schemas.openxmlformats.org/wordprocessingml/2006/main" xmlns:w14="http://schemas.microsoft.com/office/word/2010/wordml" xmlns:wpg="http://schemas.microsoft.com/office/word/2010/wordprocessingGroup" xmlns:wpi="http://schemas.microsoft.com/office/word/2010/wordprocessingInk" xmlns:wne="http://schemas.microsoft.com/office/word/2006/wordml" xmlns:wps="http://schemas.microsoft.com/office/word/2010/wordprocessingShape" mc:Ignorable="w14 wp14">
+<w:endnotes xmlns:ve="http://schemas.openxmlformats.org/markup-compatibility/2006" xmlns:o="urn:schemas-microsoft-com:office:office" xmlns:r="http://schemas.openxmlformats.org/officeDocument/2006/relationships" xmlns:m="http://schemas.openxmlformats.org/officeDocument/2006/math" xmlns:v="urn:schemas-microsoft-com:vml" xmlns:wp="http://schemas.openxmlformats.org/drawingml/2006/wordprocessingDrawing" xmlns:w10="urn:schemas-microsoft-com:office:word" xmlns:w="http://schemas.openxmlformats.org/wordprocessingml/2006/main" xmlns:wne="http://schemas.microsoft.com/office/word/2006/wordml">
   <w:endnote w:type="separator" w:id="-1">
     <w:p>
       <w:pPr>
@@ -1867,18 +1788,17 @@
 </file>
 
 <file path=word/footer1.xml><?xml version="1.0" encoding="utf-8"?>
-<w:ftr xmlns:wpc="http://schemas.microsoft.com/office/word/2010/wordprocessingCanvas" xmlns:mc="http://schemas.openxmlformats.org/markup-compatibility/2006" xmlns:o="urn:schemas-microsoft-com:office:office" xmlns:r="http://schemas.openxmlformats.org/officeDocument/2006/relationships" xmlns:m="http://schemas.openxmlformats.org/officeDocument/2006/math" xmlns:v="urn:schemas-microsoft-com:vml" xmlns:wp14="http://schemas.microsoft.com/office/word/2010/wordprocessingDrawing" xmlns:wp="http://schemas.openxmlformats.org/drawingml/2006/wordprocessingDrawing" xmlns:w10="urn:schemas-microsoft-com:office:word" xmlns:w="http://schemas.openxmlformats.org/wordprocessingml/2006/main" xmlns:w14="http://schemas.microsoft.com/office/word/2010/wordml" xmlns:wpg="http://schemas.microsoft.com/office/word/2010/wordprocessingGroup" xmlns:wpi="http://schemas.microsoft.com/office/word/2010/wordprocessingInk" xmlns:wne="http://schemas.microsoft.com/office/word/2006/wordml" xmlns:wps="http://schemas.microsoft.com/office/word/2010/wordprocessingShape" mc:Ignorable="w14 wp14">
+<w:ftr xmlns:ve="http://schemas.openxmlformats.org/markup-compatibility/2006" xmlns:o="urn:schemas-microsoft-com:office:office" xmlns:r="http://schemas.openxmlformats.org/officeDocument/2006/relationships" xmlns:m="http://schemas.openxmlformats.org/officeDocument/2006/math" xmlns:v="urn:schemas-microsoft-com:vml" xmlns:wp="http://schemas.openxmlformats.org/drawingml/2006/wordprocessingDrawing" xmlns:w10="urn:schemas-microsoft-com:office:word" xmlns:w="http://schemas.openxmlformats.org/wordprocessingml/2006/main" xmlns:wne="http://schemas.microsoft.com/office/word/2006/wordml">
   <w:p>
     <w:pPr>
-      <w:pStyle w:val="Rodap"/>
+      <w:pStyle w:val="Footer"/>
     </w:pPr>
     <w:r>
       <w:rPr>
         <w:noProof/>
-        <w:lang w:eastAsia="pt-PT"/>
       </w:rPr>
       <w:pict>
-        <v:group id="_x0000_s2055" style="position:absolute;left:0;text-align:left;margin-left:0;margin-top:772.05pt;width:532.9pt;height:53pt;z-index:2;mso-position-horizontal:left;mso-position-horizontal-relative:page;mso-position-vertical-relative:page" coordorigin="15,14415" coordsize="10658,1060">
+        <v:group id="_x0000_s2055" style="position:absolute;left:0;text-align:left;margin-left:0;margin-top:772.05pt;width:532.9pt;height:53pt;z-index:251662336;mso-position-horizontal:left;mso-position-horizontal-relative:page;mso-position-vertical-relative:page" coordorigin="15,14415" coordsize="10658,1060">
           <v:shapetype id="_x0000_t32" coordsize="21600,21600" o:spt="32" o:oned="t" path="m,l21600,21600e" filled="f">
             <v:path arrowok="t" fillok="f" o:connecttype="none"/>
             <o:lock v:ext="edit" shapetype="t"/>
@@ -1891,35 +1811,21 @@
               <w:txbxContent>
                 <w:p>
                   <w:pPr>
-                    <w:pStyle w:val="Cabealho"/>
+                    <w:pStyle w:val="Header"/>
                     <w:jc w:val="center"/>
                     <w:rPr>
                       <w:color w:val="FFFFFF"/>
                     </w:rPr>
                   </w:pPr>
-                  <w:r>
-                    <w:fldChar w:fldCharType="begin"/>
-                  </w:r>
-                  <w:r>
-                    <w:instrText xml:space="preserve"> PAGE   \* MERGEFORMAT </w:instrText>
-                  </w:r>
-                  <w:r>
-                    <w:fldChar w:fldCharType="separate"/>
-                  </w:r>
-                  <w:r>
-                    <w:rPr>
-                      <w:noProof/>
-                      <w:color w:val="FFFFFF"/>
-                    </w:rPr>
-                    <w:t>6</w:t>
-                  </w:r>
-                  <w:r>
-                    <w:rPr>
-                      <w:noProof/>
-                      <w:color w:val="FFFFFF"/>
-                    </w:rPr>
-                    <w:fldChar w:fldCharType="end"/>
-                  </w:r>
+                  <w:fldSimple w:instr=" PAGE   \* MERGEFORMAT ">
+                    <w:r>
+                      <w:rPr>
+                        <w:noProof/>
+                        <w:color w:val="FFFFFF"/>
+                      </w:rPr>
+                      <w:t>6</w:t>
+                    </w:r>
+                  </w:fldSimple>
                 </w:p>
               </w:txbxContent>
             </v:textbox>
@@ -1933,7 +1839,7 @@
 </file>
 
 <file path=word/footnotes.xml><?xml version="1.0" encoding="utf-8"?>
-<w:footnotes xmlns:wpc="http://schemas.microsoft.com/office/word/2010/wordprocessingCanvas" xmlns:mc="http://schemas.openxmlformats.org/markup-compatibility/2006" xmlns:o="urn:schemas-microsoft-com:office:office" xmlns:r="http://schemas.openxmlformats.org/officeDocument/2006/relationships" xmlns:m="http://schemas.openxmlformats.org/officeDocument/2006/math" xmlns:v="urn:schemas-microsoft-com:vml" xmlns:wp14="http://schemas.microsoft.com/office/word/2010/wordprocessingDrawing" xmlns:wp="http://schemas.openxmlformats.org/drawingml/2006/wordprocessingDrawing" xmlns:w10="urn:schemas-microsoft-com:office:word" xmlns:w="http://schemas.openxmlformats.org/wordprocessingml/2006/main" xmlns:w14="http://schemas.microsoft.com/office/word/2010/wordml" xmlns:wpg="http://schemas.microsoft.com/office/word/2010/wordprocessingGroup" xmlns:wpi="http://schemas.microsoft.com/office/word/2010/wordprocessingInk" xmlns:wne="http://schemas.microsoft.com/office/word/2006/wordml" xmlns:wps="http://schemas.microsoft.com/office/word/2010/wordprocessingShape" mc:Ignorable="w14 wp14">
+<w:footnotes xmlns:ve="http://schemas.openxmlformats.org/markup-compatibility/2006" xmlns:o="urn:schemas-microsoft-com:office:office" xmlns:r="http://schemas.openxmlformats.org/officeDocument/2006/relationships" xmlns:m="http://schemas.openxmlformats.org/officeDocument/2006/math" xmlns:v="urn:schemas-microsoft-com:vml" xmlns:wp="http://schemas.openxmlformats.org/drawingml/2006/wordprocessingDrawing" xmlns:w10="urn:schemas-microsoft-com:office:word" xmlns:w="http://schemas.openxmlformats.org/wordprocessingml/2006/main" xmlns:wne="http://schemas.microsoft.com/office/word/2006/wordml">
   <w:footnote w:type="separator" w:id="-1">
     <w:p>
       <w:pPr>
@@ -1958,10 +1864,10 @@
 </file>
 
 <file path=word/header1.xml><?xml version="1.0" encoding="utf-8"?>
-<w:hdr xmlns:wpc="http://schemas.microsoft.com/office/word/2010/wordprocessingCanvas" xmlns:mc="http://schemas.openxmlformats.org/markup-compatibility/2006" xmlns:o="urn:schemas-microsoft-com:office:office" xmlns:r="http://schemas.openxmlformats.org/officeDocument/2006/relationships" xmlns:m="http://schemas.openxmlformats.org/officeDocument/2006/math" xmlns:v="urn:schemas-microsoft-com:vml" xmlns:wp14="http://schemas.microsoft.com/office/word/2010/wordprocessingDrawing" xmlns:wp="http://schemas.openxmlformats.org/drawingml/2006/wordprocessingDrawing" xmlns:w10="urn:schemas-microsoft-com:office:word" xmlns:w="http://schemas.openxmlformats.org/wordprocessingml/2006/main" xmlns:w14="http://schemas.microsoft.com/office/word/2010/wordml" xmlns:wpg="http://schemas.microsoft.com/office/word/2010/wordprocessingGroup" xmlns:wpi="http://schemas.microsoft.com/office/word/2010/wordprocessingInk" xmlns:wne="http://schemas.microsoft.com/office/word/2006/wordml" xmlns:wps="http://schemas.microsoft.com/office/word/2010/wordprocessingShape" mc:Ignorable="w14 wp14">
+<w:hdr xmlns:ve="http://schemas.openxmlformats.org/markup-compatibility/2006" xmlns:o="urn:schemas-microsoft-com:office:office" xmlns:r="http://schemas.openxmlformats.org/officeDocument/2006/relationships" xmlns:m="http://schemas.openxmlformats.org/officeDocument/2006/math" xmlns:v="urn:schemas-microsoft-com:vml" xmlns:wp="http://schemas.openxmlformats.org/drawingml/2006/wordprocessingDrawing" xmlns:w10="urn:schemas-microsoft-com:office:word" xmlns:w="http://schemas.openxmlformats.org/wordprocessingml/2006/main" xmlns:wne="http://schemas.microsoft.com/office/word/2006/wordml">
   <w:p>
     <w:pPr>
-      <w:pStyle w:val="Cabealho"/>
+      <w:pStyle w:val="Header"/>
       <w:jc w:val="center"/>
       <w:rPr>
         <w:color w:val="365F91"/>
@@ -1970,10 +1876,9 @@
     <w:r>
       <w:rPr>
         <w:noProof/>
-        <w:lang w:eastAsia="pt-PT"/>
       </w:rPr>
       <w:pict>
-        <v:group id="_x0000_s2049" style="position:absolute;left:0;text-align:left;margin-left:3075.45pt;margin-top:0;width:105.1pt;height:274.25pt;rotation:90;flip:x y;z-index:1;mso-position-horizontal:right;mso-position-horizontal-relative:page;mso-position-vertical:top;mso-position-vertical-relative:page" coordorigin="5531,1258" coordsize="5291,13813" o:allowincell="f">
+        <v:group id="_x0000_s2049" style="position:absolute;left:0;text-align:left;margin-left:3140.55pt;margin-top:0;width:105.1pt;height:274.25pt;rotation:90;flip:x y;z-index:251660288;mso-position-horizontal:right;mso-position-horizontal-relative:page;mso-position-vertical:top;mso-position-vertical-relative:page" coordorigin="5531,1258" coordsize="5291,13813" o:allowincell="f">
           <o:lock v:ext="edit" aspectratio="t"/>
           <v:shapetype id="_x0000_t32" coordsize="21600,21600" o:spt="32" o:oned="t" path="m,l21600,21600e" filled="f">
             <v:path arrowok="t" fillok="f" o:connecttype="none"/>
@@ -1997,7 +1902,7 @@
                 <w:txbxContent>
                   <w:p>
                     <w:pPr>
-                      <w:pStyle w:val="Cabealho"/>
+                      <w:pStyle w:val="Header"/>
                       <w:jc w:val="center"/>
                       <w:rPr>
                         <w:b/>
@@ -2031,14 +1936,14 @@
   </w:p>
   <w:p>
     <w:pPr>
-      <w:pStyle w:val="Cabealho"/>
+      <w:pStyle w:val="Header"/>
     </w:pPr>
   </w:p>
 </w:hdr>
 </file>
 
 <file path=word/numbering.xml><?xml version="1.0" encoding="utf-8"?>
-<w:numbering xmlns:wpc="http://schemas.microsoft.com/office/word/2010/wordprocessingCanvas" xmlns:mc="http://schemas.openxmlformats.org/markup-compatibility/2006" xmlns:o="urn:schemas-microsoft-com:office:office" xmlns:r="http://schemas.openxmlformats.org/officeDocument/2006/relationships" xmlns:m="http://schemas.openxmlformats.org/officeDocument/2006/math" xmlns:v="urn:schemas-microsoft-com:vml" xmlns:wp14="http://schemas.microsoft.com/office/word/2010/wordprocessingDrawing" xmlns:wp="http://schemas.openxmlformats.org/drawingml/2006/wordprocessingDrawing" xmlns:w10="urn:schemas-microsoft-com:office:word" xmlns:w="http://schemas.openxmlformats.org/wordprocessingml/2006/main" xmlns:w14="http://schemas.microsoft.com/office/word/2010/wordml" xmlns:wpg="http://schemas.microsoft.com/office/word/2010/wordprocessingGroup" xmlns:wpi="http://schemas.microsoft.com/office/word/2010/wordprocessingInk" xmlns:wne="http://schemas.microsoft.com/office/word/2006/wordml" xmlns:wps="http://schemas.microsoft.com/office/word/2010/wordprocessingShape" mc:Ignorable="w14 wp14">
+<w:numbering xmlns:ve="http://schemas.openxmlformats.org/markup-compatibility/2006" xmlns:o="urn:schemas-microsoft-com:office:office" xmlns:r="http://schemas.openxmlformats.org/officeDocument/2006/relationships" xmlns:m="http://schemas.openxmlformats.org/officeDocument/2006/math" xmlns:v="urn:schemas-microsoft-com:vml" xmlns:wp="http://schemas.openxmlformats.org/drawingml/2006/wordprocessingDrawing" xmlns:w10="urn:schemas-microsoft-com:office:word" xmlns:w="http://schemas.openxmlformats.org/wordprocessingml/2006/main" xmlns:wne="http://schemas.microsoft.com/office/word/2006/wordml">
   <w:numPicBullet w:numPicBulletId="0">
     <w:pict>
       <v:shapetype id="_x0000_t75" coordsize="21600,21600" o:spt="75" o:preferrelative="t" path="m@4@5l@4@11@9@11@9@5xe" filled="f" stroked="f">
@@ -2060,7 +1965,7 @@
         <v:path o:extrusionok="f" gradientshapeok="t" o:connecttype="rect"/>
         <o:lock v:ext="edit" aspectratio="t"/>
       </v:shapetype>
-      <v:shape id="_x0000_i1044" type="#_x0000_t75" style="width:11.25pt;height:11.25pt" o:bullet="t">
+      <v:shape id="_x0000_i1025" type="#_x0000_t75" style="width:11.25pt;height:11.25pt" o:bullet="t">
         <v:imagedata r:id="rId1" o:title=""/>
       </v:shape>
     </w:pict>
@@ -7871,11 +7776,13 @@
 </file>
 
 <file path=word/styles.xml><?xml version="1.0" encoding="utf-8"?>
-<w:styles xmlns:mc="http://schemas.openxmlformats.org/markup-compatibility/2006" xmlns:r="http://schemas.openxmlformats.org/officeDocument/2006/relationships" xmlns:w="http://schemas.openxmlformats.org/wordprocessingml/2006/main" xmlns:w14="http://schemas.microsoft.com/office/word/2010/wordml" mc:Ignorable="w14">
+<w:styles xmlns:r="http://schemas.openxmlformats.org/officeDocument/2006/relationships" xmlns:w="http://schemas.openxmlformats.org/wordprocessingml/2006/main">
   <w:docDefaults>
     <w:rPrDefault>
       <w:rPr>
         <w:rFonts w:ascii="Calibri" w:eastAsia="Calibri" w:hAnsi="Calibri" w:cs="Times New Roman"/>
+        <w:sz w:val="22"/>
+        <w:szCs w:val="22"/>
         <w:lang w:val="pt-PT" w:eastAsia="pt-PT" w:bidi="ar-SA"/>
       </w:rPr>
     </w:rPrDefault>
@@ -8030,15 +7937,15 @@
     </w:pPr>
     <w:rPr>
       <w:rFonts w:ascii="Times New Roman" w:hAnsi="Times New Roman"/>
-      <w:szCs w:val="22"/>
+      <w:sz w:val="20"/>
       <w:lang w:eastAsia="en-US"/>
     </w:rPr>
   </w:style>
-  <w:style w:type="paragraph" w:styleId="Cabealho1">
+  <w:style w:type="paragraph" w:styleId="Heading1">
     <w:name w:val="heading 1"/>
     <w:basedOn w:val="Normal"/>
     <w:next w:val="Normal"/>
-    <w:link w:val="Cabealho1Carcter"/>
+    <w:link w:val="Heading1Char"/>
     <w:uiPriority w:val="99"/>
     <w:qFormat/>
     <w:rsid w:val="00EC0273"/>
@@ -8050,19 +7957,20 @@
       <w:outlineLvl w:val="0"/>
     </w:pPr>
     <w:rPr>
-      <w:rFonts w:ascii="Cambria" w:eastAsia="Times New Roman" w:hAnsi="Cambria"/>
+      <w:rFonts w:ascii="Cambria" w:hAnsi="Cambria"/>
       <w:b/>
       <w:bCs/>
       <w:color w:val="365F91"/>
       <w:sz w:val="28"/>
       <w:szCs w:val="28"/>
+      <w:lang w:eastAsia="pt-PT"/>
     </w:rPr>
   </w:style>
-  <w:style w:type="paragraph" w:styleId="Cabealho2">
+  <w:style w:type="paragraph" w:styleId="Heading2">
     <w:name w:val="heading 2"/>
     <w:basedOn w:val="Normal"/>
     <w:next w:val="Normal"/>
-    <w:link w:val="Cabealho2Carcter"/>
+    <w:link w:val="Heading2Char"/>
     <w:uiPriority w:val="99"/>
     <w:qFormat/>
     <w:rsid w:val="005F2230"/>
@@ -8073,19 +7981,20 @@
       <w:outlineLvl w:val="1"/>
     </w:pPr>
     <w:rPr>
-      <w:rFonts w:ascii="Cambria" w:eastAsia="Times New Roman" w:hAnsi="Cambria"/>
+      <w:rFonts w:ascii="Cambria" w:hAnsi="Cambria"/>
       <w:b/>
       <w:bCs/>
       <w:color w:val="4F81BD"/>
       <w:sz w:val="26"/>
       <w:szCs w:val="26"/>
+      <w:lang w:eastAsia="pt-PT"/>
     </w:rPr>
   </w:style>
-  <w:style w:type="paragraph" w:styleId="Cabealho3">
+  <w:style w:type="paragraph" w:styleId="Heading3">
     <w:name w:val="heading 3"/>
     <w:basedOn w:val="Normal"/>
     <w:next w:val="Normal"/>
-    <w:link w:val="Cabealho3Carcter"/>
+    <w:link w:val="Heading3Char"/>
     <w:uiPriority w:val="99"/>
     <w:qFormat/>
     <w:rsid w:val="00BD2FE1"/>
@@ -8096,17 +8005,19 @@
       <w:outlineLvl w:val="2"/>
     </w:pPr>
     <w:rPr>
-      <w:rFonts w:ascii="Cambria" w:eastAsia="Times New Roman" w:hAnsi="Cambria"/>
+      <w:rFonts w:ascii="Cambria" w:hAnsi="Cambria"/>
       <w:b/>
       <w:bCs/>
       <w:color w:val="4F81BD"/>
+      <w:szCs w:val="20"/>
+      <w:lang w:eastAsia="pt-PT"/>
     </w:rPr>
   </w:style>
-  <w:style w:type="paragraph" w:styleId="Cabealho4">
+  <w:style w:type="paragraph" w:styleId="Heading4">
     <w:name w:val="heading 4"/>
     <w:basedOn w:val="Normal"/>
     <w:next w:val="Normal"/>
-    <w:link w:val="Cabealho4Carcter"/>
+    <w:link w:val="Heading4Char"/>
     <w:uiPriority w:val="99"/>
     <w:qFormat/>
     <w:rsid w:val="00E00C28"/>
@@ -8117,25 +8028,27 @@
       <w:outlineLvl w:val="3"/>
     </w:pPr>
     <w:rPr>
-      <w:rFonts w:ascii="Cambria" w:eastAsia="Times New Roman" w:hAnsi="Cambria"/>
+      <w:rFonts w:ascii="Cambria" w:hAnsi="Cambria"/>
       <w:b/>
       <w:bCs/>
       <w:i/>
       <w:iCs/>
       <w:color w:val="4F81BD"/>
+      <w:szCs w:val="20"/>
+      <w:lang w:eastAsia="pt-PT"/>
     </w:rPr>
   </w:style>
-  <w:style w:type="character" w:default="1" w:styleId="Tipodeletrapredefinidodopargrafo">
+  <w:style w:type="character" w:default="1" w:styleId="DefaultParagraphFont">
     <w:name w:val="Default Paragraph Font"/>
-    <w:uiPriority w:val="1"/>
+    <w:uiPriority w:val="99"/>
     <w:semiHidden/>
-    <w:unhideWhenUsed/>
   </w:style>
-  <w:style w:type="table" w:default="1" w:styleId="Tabelanormal">
+  <w:style w:type="table" w:default="1" w:styleId="TableNormal">
     <w:name w:val="Normal Table"/>
     <w:uiPriority w:val="99"/>
     <w:semiHidden/>
     <w:unhideWhenUsed/>
+    <w:qFormat/>
     <w:tblPr>
       <w:tblInd w:w="0" w:type="dxa"/>
       <w:tblCellMar>
@@ -8146,74 +8059,71 @@
       </w:tblCellMar>
     </w:tblPr>
   </w:style>
-  <w:style w:type="numbering" w:default="1" w:styleId="Semlista">
+  <w:style w:type="numbering" w:default="1" w:styleId="NoList">
     <w:name w:val="No List"/>
     <w:uiPriority w:val="99"/>
     <w:semiHidden/>
     <w:unhideWhenUsed/>
   </w:style>
-  <w:style w:type="character" w:customStyle="1" w:styleId="Cabealho1Carcter">
-    <w:name w:val="Cabeçalho 1 Carácter"/>
-    <w:link w:val="Cabealho1"/>
+  <w:style w:type="character" w:customStyle="1" w:styleId="Heading1Char">
+    <w:name w:val="Heading 1 Char"/>
+    <w:basedOn w:val="DefaultParagraphFont"/>
+    <w:link w:val="Heading1"/>
     <w:uiPriority w:val="99"/>
     <w:locked/>
     <w:rsid w:val="00EC0273"/>
     <w:rPr>
-      <w:rFonts w:ascii="Cambria" w:hAnsi="Cambria" w:cs="Times New Roman"/>
+      <w:rFonts w:ascii="Cambria" w:hAnsi="Cambria"/>
       <w:b/>
-      <w:bCs/>
       <w:color w:val="365F91"/>
       <w:sz w:val="28"/>
-      <w:szCs w:val="28"/>
     </w:rPr>
   </w:style>
-  <w:style w:type="character" w:customStyle="1" w:styleId="Cabealho2Carcter">
-    <w:name w:val="Cabeçalho 2 Carácter"/>
-    <w:link w:val="Cabealho2"/>
+  <w:style w:type="character" w:customStyle="1" w:styleId="Heading2Char">
+    <w:name w:val="Heading 2 Char"/>
+    <w:basedOn w:val="DefaultParagraphFont"/>
+    <w:link w:val="Heading2"/>
     <w:uiPriority w:val="99"/>
     <w:locked/>
     <w:rsid w:val="005F2230"/>
     <w:rPr>
-      <w:rFonts w:ascii="Cambria" w:hAnsi="Cambria" w:cs="Times New Roman"/>
+      <w:rFonts w:ascii="Cambria" w:hAnsi="Cambria"/>
       <w:b/>
-      <w:bCs/>
       <w:color w:val="4F81BD"/>
       <w:sz w:val="26"/>
-      <w:szCs w:val="26"/>
     </w:rPr>
   </w:style>
-  <w:style w:type="character" w:customStyle="1" w:styleId="Cabealho3Carcter">
-    <w:name w:val="Cabeçalho 3 Carácter"/>
-    <w:link w:val="Cabealho3"/>
+  <w:style w:type="character" w:customStyle="1" w:styleId="Heading3Char">
+    <w:name w:val="Heading 3 Char"/>
+    <w:basedOn w:val="DefaultParagraphFont"/>
+    <w:link w:val="Heading3"/>
     <w:uiPriority w:val="99"/>
     <w:locked/>
     <w:rsid w:val="00BD2FE1"/>
     <w:rPr>
-      <w:rFonts w:ascii="Cambria" w:hAnsi="Cambria" w:cs="Times New Roman"/>
+      <w:rFonts w:ascii="Cambria" w:hAnsi="Cambria"/>
       <w:b/>
-      <w:bCs/>
       <w:color w:val="4F81BD"/>
     </w:rPr>
   </w:style>
-  <w:style w:type="character" w:customStyle="1" w:styleId="Cabealho4Carcter">
-    <w:name w:val="Cabeçalho 4 Carácter"/>
-    <w:link w:val="Cabealho4"/>
+  <w:style w:type="character" w:customStyle="1" w:styleId="Heading4Char">
+    <w:name w:val="Heading 4 Char"/>
+    <w:basedOn w:val="DefaultParagraphFont"/>
+    <w:link w:val="Heading4"/>
     <w:uiPriority w:val="99"/>
     <w:locked/>
     <w:rsid w:val="00E00C28"/>
     <w:rPr>
-      <w:rFonts w:ascii="Cambria" w:hAnsi="Cambria" w:cs="Times New Roman"/>
+      <w:rFonts w:ascii="Cambria" w:hAnsi="Cambria"/>
       <w:b/>
-      <w:bCs/>
       <w:i/>
-      <w:iCs/>
       <w:color w:val="4F81BD"/>
     </w:rPr>
   </w:style>
-  <w:style w:type="paragraph" w:styleId="SemEspaamento">
+  <w:style w:type="paragraph" w:styleId="NoSpacing">
     <w:name w:val="No Spacing"/>
     <w:aliases w:val="Listagem"/>
-    <w:link w:val="SemEspaamentoCarcter"/>
+    <w:link w:val="NoSpacingChar"/>
     <w:uiPriority w:val="99"/>
     <w:qFormat/>
     <w:rsid w:val="00B927F5"/>
@@ -8229,30 +8139,27 @@
       <w:jc w:val="both"/>
     </w:pPr>
     <w:rPr>
-      <w:rFonts w:ascii="Consolas" w:eastAsia="Times New Roman" w:hAnsi="Consolas"/>
-      <w:sz w:val="18"/>
-      <w:szCs w:val="22"/>
+      <w:rFonts w:ascii="Consolas" w:hAnsi="Consolas"/>
       <w:lang w:eastAsia="en-US"/>
     </w:rPr>
   </w:style>
-  <w:style w:type="character" w:customStyle="1" w:styleId="SemEspaamentoCarcter">
-    <w:name w:val="Sem Espaçamento Carácter"/>
-    <w:aliases w:val="Listagem Carácter"/>
-    <w:link w:val="SemEspaamento"/>
+  <w:style w:type="character" w:customStyle="1" w:styleId="NoSpacingChar">
+    <w:name w:val="No Spacing Char"/>
+    <w:aliases w:val="Listagem Char"/>
+    <w:link w:val="NoSpacing"/>
     <w:uiPriority w:val="99"/>
     <w:locked/>
     <w:rsid w:val="00B927F5"/>
     <w:rPr>
-      <w:rFonts w:ascii="Consolas" w:hAnsi="Consolas" w:cs="Times New Roman"/>
+      <w:rFonts w:ascii="Consolas" w:hAnsi="Consolas"/>
       <w:sz w:val="22"/>
-      <w:szCs w:val="22"/>
-      <w:lang w:val="pt-PT" w:eastAsia="en-US" w:bidi="ar-SA"/>
+      <w:lang w:val="pt-PT" w:eastAsia="en-US"/>
     </w:rPr>
   </w:style>
-  <w:style w:type="paragraph" w:styleId="Textodebalo">
+  <w:style w:type="paragraph" w:styleId="BalloonText">
     <w:name w:val="Balloon Text"/>
     <w:basedOn w:val="Normal"/>
-    <w:link w:val="TextodebaloCarcter"/>
+    <w:link w:val="BalloonTextChar"/>
     <w:uiPriority w:val="99"/>
     <w:semiHidden/>
     <w:rsid w:val="005F2230"/>
@@ -8260,28 +8167,29 @@
       <w:spacing w:after="0" w:line="240" w:lineRule="auto"/>
     </w:pPr>
     <w:rPr>
-      <w:rFonts w:ascii="Tahoma" w:hAnsi="Tahoma" w:cs="Tahoma"/>
+      <w:rFonts w:ascii="Tahoma" w:hAnsi="Tahoma"/>
       <w:sz w:val="16"/>
       <w:szCs w:val="16"/>
+      <w:lang w:eastAsia="pt-PT"/>
     </w:rPr>
   </w:style>
-  <w:style w:type="character" w:customStyle="1" w:styleId="TextodebaloCarcter">
-    <w:name w:val="Texto de balão Carácter"/>
-    <w:link w:val="Textodebalo"/>
+  <w:style w:type="character" w:customStyle="1" w:styleId="BalloonTextChar">
+    <w:name w:val="Balloon Text Char"/>
+    <w:basedOn w:val="DefaultParagraphFont"/>
+    <w:link w:val="BalloonText"/>
     <w:uiPriority w:val="99"/>
     <w:semiHidden/>
     <w:locked/>
     <w:rsid w:val="005F2230"/>
     <w:rPr>
-      <w:rFonts w:ascii="Tahoma" w:hAnsi="Tahoma" w:cs="Tahoma"/>
+      <w:rFonts w:ascii="Tahoma" w:hAnsi="Tahoma"/>
       <w:sz w:val="16"/>
-      <w:szCs w:val="16"/>
     </w:rPr>
   </w:style>
-  <w:style w:type="paragraph" w:styleId="Cabealho">
+  <w:style w:type="paragraph" w:styleId="Header">
     <w:name w:val="header"/>
     <w:basedOn w:val="Normal"/>
-    <w:link w:val="CabealhoCarcter"/>
+    <w:link w:val="HeaderChar"/>
     <w:uiPriority w:val="99"/>
     <w:rsid w:val="005F2230"/>
     <w:pPr>
@@ -8291,21 +8199,24 @@
       </w:tabs>
       <w:spacing w:after="0" w:line="240" w:lineRule="auto"/>
     </w:pPr>
+    <w:rPr>
+      <w:rFonts w:ascii="Calibri" w:hAnsi="Calibri"/>
+      <w:szCs w:val="20"/>
+      <w:lang w:eastAsia="pt-PT"/>
+    </w:rPr>
   </w:style>
-  <w:style w:type="character" w:customStyle="1" w:styleId="CabealhoCarcter">
-    <w:name w:val="Cabeçalho Carácter"/>
-    <w:link w:val="Cabealho"/>
+  <w:style w:type="character" w:customStyle="1" w:styleId="HeaderChar">
+    <w:name w:val="Header Char"/>
+    <w:basedOn w:val="DefaultParagraphFont"/>
+    <w:link w:val="Header"/>
     <w:uiPriority w:val="99"/>
     <w:locked/>
     <w:rsid w:val="005F2230"/>
-    <w:rPr>
-      <w:rFonts w:cs="Times New Roman"/>
-    </w:rPr>
   </w:style>
-  <w:style w:type="paragraph" w:styleId="Rodap">
+  <w:style w:type="paragraph" w:styleId="Footer">
     <w:name w:val="footer"/>
     <w:basedOn w:val="Normal"/>
-    <w:link w:val="RodapCarcter"/>
+    <w:link w:val="FooterChar"/>
     <w:uiPriority w:val="99"/>
     <w:rsid w:val="005F2230"/>
     <w:pPr>
@@ -8315,18 +8226,21 @@
       </w:tabs>
       <w:spacing w:after="0" w:line="240" w:lineRule="auto"/>
     </w:pPr>
+    <w:rPr>
+      <w:rFonts w:ascii="Calibri" w:hAnsi="Calibri"/>
+      <w:szCs w:val="20"/>
+      <w:lang w:eastAsia="pt-PT"/>
+    </w:rPr>
   </w:style>
-  <w:style w:type="character" w:customStyle="1" w:styleId="RodapCarcter">
-    <w:name w:val="Rodapé Carácter"/>
-    <w:link w:val="Rodap"/>
+  <w:style w:type="character" w:customStyle="1" w:styleId="FooterChar">
+    <w:name w:val="Footer Char"/>
+    <w:basedOn w:val="DefaultParagraphFont"/>
+    <w:link w:val="Footer"/>
     <w:uiPriority w:val="99"/>
     <w:locked/>
     <w:rsid w:val="005F2230"/>
-    <w:rPr>
-      <w:rFonts w:cs="Times New Roman"/>
-    </w:rPr>
   </w:style>
-  <w:style w:type="paragraph" w:styleId="PargrafodaLista">
+  <w:style w:type="paragraph" w:styleId="ListParagraph">
     <w:name w:val="List Paragraph"/>
     <w:basedOn w:val="Normal"/>
     <w:uiPriority w:val="99"/>
@@ -8341,21 +8255,18 @@
     <w:name w:val="short_text"/>
     <w:uiPriority w:val="99"/>
     <w:rsid w:val="00BD2FE1"/>
-    <w:rPr>
-      <w:rFonts w:cs="Times New Roman"/>
-    </w:rPr>
   </w:style>
-  <w:style w:type="character" w:styleId="TextodoMarcadordePosio">
+  <w:style w:type="character" w:styleId="PlaceholderText">
     <w:name w:val="Placeholder Text"/>
+    <w:basedOn w:val="DefaultParagraphFont"/>
     <w:uiPriority w:val="99"/>
     <w:semiHidden/>
     <w:rsid w:val="008F585E"/>
     <w:rPr>
-      <w:rFonts w:cs="Times New Roman"/>
       <w:color w:val="808080"/>
     </w:rPr>
   </w:style>
-  <w:style w:type="paragraph" w:styleId="Legenda">
+  <w:style w:type="paragraph" w:styleId="Caption">
     <w:name w:val="caption"/>
     <w:basedOn w:val="Normal"/>
     <w:next w:val="Normal"/>
@@ -8377,13 +8288,10 @@
     <w:name w:val="apple-style-span"/>
     <w:uiPriority w:val="99"/>
     <w:rsid w:val="00643AA2"/>
-    <w:rPr>
-      <w:rFonts w:cs="Times New Roman"/>
-    </w:rPr>
   </w:style>
-  <w:style w:type="paragraph" w:styleId="Ttulodondice">
+  <w:style w:type="paragraph" w:styleId="TOCHeading">
     <w:name w:val="TOC Heading"/>
-    <w:basedOn w:val="Cabealho1"/>
+    <w:basedOn w:val="Heading1"/>
     <w:next w:val="Normal"/>
     <w:uiPriority w:val="99"/>
     <w:qFormat/>
@@ -8392,7 +8300,7 @@
       <w:outlineLvl w:val="9"/>
     </w:pPr>
   </w:style>
-  <w:style w:type="paragraph" w:styleId="ndice1">
+  <w:style w:type="paragraph" w:styleId="TOC1">
     <w:name w:val="toc 1"/>
     <w:basedOn w:val="Normal"/>
     <w:next w:val="Normal"/>
@@ -8403,7 +8311,7 @@
       <w:spacing w:after="100"/>
     </w:pPr>
   </w:style>
-  <w:style w:type="paragraph" w:styleId="ndice2">
+  <w:style w:type="paragraph" w:styleId="TOC2">
     <w:name w:val="toc 2"/>
     <w:basedOn w:val="Normal"/>
     <w:next w:val="Normal"/>
@@ -8415,7 +8323,7 @@
       <w:ind w:left="220"/>
     </w:pPr>
   </w:style>
-  <w:style w:type="paragraph" w:styleId="ndice3">
+  <w:style w:type="paragraph" w:styleId="TOC3">
     <w:name w:val="toc 3"/>
     <w:basedOn w:val="Normal"/>
     <w:next w:val="Normal"/>
@@ -8427,8 +8335,9 @@
       <w:ind w:left="440"/>
     </w:pPr>
   </w:style>
-  <w:style w:type="character" w:styleId="Hiperligao">
+  <w:style w:type="character" w:styleId="Hyperlink">
     <w:name w:val="Hyperlink"/>
+    <w:basedOn w:val="DefaultParagraphFont"/>
     <w:uiPriority w:val="99"/>
     <w:rsid w:val="004C2BD2"/>
     <w:rPr>
@@ -8441,22 +8350,20 @@
     <w:name w:val="apple-converted-space"/>
     <w:uiPriority w:val="99"/>
     <w:rsid w:val="002F438B"/>
-    <w:rPr>
-      <w:rFonts w:cs="Times New Roman"/>
-    </w:rPr>
   </w:style>
-  <w:style w:type="paragraph" w:styleId="Bibliografia">
+  <w:style w:type="paragraph" w:styleId="Bibliography">
     <w:name w:val="Bibliography"/>
     <w:basedOn w:val="Normal"/>
     <w:next w:val="Normal"/>
     <w:uiPriority w:val="99"/>
     <w:rsid w:val="0024655F"/>
   </w:style>
-  <w:style w:type="paragraph" w:styleId="Subttulo">
+  <w:style w:type="paragraph" w:styleId="Subtitle">
     <w:name w:val="Subtitle"/>
     <w:basedOn w:val="Normal"/>
     <w:next w:val="Normal"/>
-    <w:link w:val="SubttuloCarcter"/>
+    <w:link w:val="SubtitleChar"/>
+    <w:uiPriority w:val="99"/>
     <w:qFormat/>
     <w:locked/>
     <w:rsid w:val="004804DC"/>
@@ -8471,206 +8378,18 @@
       <w:szCs w:val="24"/>
     </w:rPr>
   </w:style>
-  <w:style w:type="character" w:customStyle="1" w:styleId="SubttuloCarcter">
-    <w:name w:val="Subtítulo Carácter"/>
-    <w:link w:val="Subttulo"/>
+  <w:style w:type="character" w:customStyle="1" w:styleId="SubtitleChar">
+    <w:name w:val="Subtitle Char"/>
+    <w:basedOn w:val="DefaultParagraphFont"/>
+    <w:link w:val="Subtitle"/>
+    <w:uiPriority w:val="99"/>
+    <w:locked/>
     <w:rsid w:val="004804DC"/>
     <w:rPr>
-      <w:rFonts w:ascii="Cambria" w:eastAsia="Times New Roman" w:hAnsi="Cambria" w:cs="Times New Roman"/>
+      <w:rFonts w:ascii="Cambria" w:hAnsi="Cambria"/>
       <w:sz w:val="24"/>
-      <w:szCs w:val="24"/>
       <w:lang w:eastAsia="en-US"/>
     </w:rPr>
-  </w:style>
-</w:styles>
-</file>
-
-<file path=word/stylesWithEffects.xml><?xml version="1.0" encoding="utf-8"?>
-<w:styles xmlns:wpc="http://schemas.microsoft.com/office/word/2010/wordprocessingCanvas" xmlns:mc="http://schemas.openxmlformats.org/markup-compatibility/2006" xmlns:o="urn:schemas-microsoft-com:office:office" xmlns:r="http://schemas.openxmlformats.org/officeDocument/2006/relationships" xmlns:m="http://schemas.openxmlformats.org/officeDocument/2006/math" xmlns:v="urn:schemas-microsoft-com:vml" xmlns:wp14="http://schemas.microsoft.com/office/word/2010/wordprocessingDrawing" xmlns:wp="http://schemas.openxmlformats.org/drawingml/2006/wordprocessingDrawing" xmlns:w10="urn:schemas-microsoft-com:office:word" xmlns:w="http://schemas.openxmlformats.org/wordprocessingml/2006/main" xmlns:w14="http://schemas.microsoft.com/office/word/2010/wordml" xmlns:wpg="http://schemas.microsoft.com/office/word/2010/wordprocessingGroup" xmlns:wpi="http://schemas.microsoft.com/office/word/2010/wordprocessingInk" xmlns:wne="http://schemas.microsoft.com/office/word/2006/wordml" xmlns:wps="http://schemas.microsoft.com/office/word/2010/wordprocessingShape" mc:Ignorable="w14 wp14">
-  <w:docDefaults>
-    <w:rPrDefault>
-      <w:rPr>
-        <w:rFonts w:asciiTheme="minorHAnsi" w:eastAsiaTheme="minorEastAsia" w:hAnsiTheme="minorHAnsi" w:cstheme="minorBidi"/>
-        <w:sz w:val="22"/>
-        <w:szCs w:val="22"/>
-        <w:lang w:val="pt-PT" w:eastAsia="pt-PT" w:bidi="ar-SA"/>
-      </w:rPr>
-    </w:rPrDefault>
-    <w:pPrDefault>
-      <w:pPr>
-        <w:spacing w:after="200" w:line="276" w:lineRule="auto"/>
-      </w:pPr>
-    </w:pPrDefault>
-  </w:docDefaults>
-  <w:latentStyles w:defLockedState="0" w:defUIPriority="99" w:defSemiHidden="1" w:defUnhideWhenUsed="1" w:defQFormat="0" w:count="267">
-    <w:lsdException w:name="Normal" w:semiHidden="0" w:uiPriority="0" w:unhideWhenUsed="0" w:qFormat="1"/>
-    <w:lsdException w:name="heading 1" w:semiHidden="0" w:uiPriority="9" w:unhideWhenUsed="0" w:qFormat="1"/>
-    <w:lsdException w:name="heading 2" w:uiPriority="9" w:qFormat="1"/>
-    <w:lsdException w:name="heading 3" w:uiPriority="9" w:qFormat="1"/>
-    <w:lsdException w:name="heading 4" w:uiPriority="9" w:qFormat="1"/>
-    <w:lsdException w:name="heading 5" w:uiPriority="9" w:qFormat="1"/>
-    <w:lsdException w:name="heading 6" w:uiPriority="9" w:qFormat="1"/>
-    <w:lsdException w:name="heading 7" w:uiPriority="9" w:qFormat="1"/>
-    <w:lsdException w:name="heading 8" w:uiPriority="9" w:qFormat="1"/>
-    <w:lsdException w:name="heading 9" w:uiPriority="9" w:qFormat="1"/>
-    <w:lsdException w:name="toc 1" w:uiPriority="39"/>
-    <w:lsdException w:name="toc 2" w:uiPriority="39"/>
-    <w:lsdException w:name="toc 3" w:uiPriority="39"/>
-    <w:lsdException w:name="toc 4" w:uiPriority="39"/>
-    <w:lsdException w:name="toc 5" w:uiPriority="39"/>
-    <w:lsdException w:name="toc 6" w:uiPriority="39"/>
-    <w:lsdException w:name="toc 7" w:uiPriority="39"/>
-    <w:lsdException w:name="toc 8" w:uiPriority="39"/>
-    <w:lsdException w:name="toc 9" w:uiPriority="39"/>
-    <w:lsdException w:name="caption" w:uiPriority="35" w:qFormat="1"/>
-    <w:lsdException w:name="Title" w:semiHidden="0" w:uiPriority="10" w:unhideWhenUsed="0" w:qFormat="1"/>
-    <w:lsdException w:name="Default Paragraph Font" w:uiPriority="1"/>
-    <w:lsdException w:name="Subtitle" w:semiHidden="0" w:uiPriority="11" w:unhideWhenUsed="0" w:qFormat="1"/>
-    <w:lsdException w:name="Strong" w:semiHidden="0" w:uiPriority="22" w:unhideWhenUsed="0" w:qFormat="1"/>
-    <w:lsdException w:name="Emphasis" w:semiHidden="0" w:uiPriority="20" w:unhideWhenUsed="0" w:qFormat="1"/>
-    <w:lsdException w:name="Table Grid" w:semiHidden="0" w:uiPriority="59" w:unhideWhenUsed="0"/>
-    <w:lsdException w:name="Placeholder Text" w:unhideWhenUsed="0"/>
-    <w:lsdException w:name="No Spacing" w:semiHidden="0" w:uiPriority="1" w:unhideWhenUsed="0" w:qFormat="1"/>
-    <w:lsdException w:name="Light Shading" w:semiHidden="0" w:uiPriority="60" w:unhideWhenUsed="0"/>
-    <w:lsdException w:name="Light List" w:semiHidden="0" w:uiPriority="61" w:unhideWhenUsed="0"/>
-    <w:lsdException w:name="Light Grid" w:semiHidden="0" w:uiPriority="62" w:unhideWhenUsed="0"/>
-    <w:lsdException w:name="Medium Shading 1" w:semiHidden="0" w:uiPriority="63" w:unhideWhenUsed="0"/>
-    <w:lsdException w:name="Medium Shading 2" w:semiHidden="0" w:uiPriority="64" w:unhideWhenUsed="0"/>
-    <w:lsdException w:name="Medium List 1" w:semiHidden="0" w:uiPriority="65" w:unhideWhenUsed="0"/>
-    <w:lsdException w:name="Medium List 2" w:semiHidden="0" w:uiPriority="66" w:unhideWhenUsed="0"/>
-    <w:lsdException w:name="Medium Grid 1" w:semiHidden="0" w:uiPriority="67" w:unhideWhenUsed="0"/>
-    <w:lsdException w:name="Medium Grid 2" w:semiHidden="0" w:uiPriority="68" w:unhideWhenUsed="0"/>
-    <w:lsdException w:name="Medium Grid 3" w:semiHidden="0" w:uiPriority="69" w:unhideWhenUsed="0"/>
-    <w:lsdException w:name="Dark List" w:semiHidden="0" w:uiPriority="70" w:unhideWhenUsed="0"/>
-    <w:lsdException w:name="Colorful Shading" w:semiHidden="0" w:uiPriority="71" w:unhideWhenUsed="0"/>
-    <w:lsdException w:name="Colorful List" w:semiHidden="0" w:uiPriority="72" w:unhideWhenUsed="0"/>
-    <w:lsdException w:name="Colorful Grid" w:semiHidden="0" w:uiPriority="73" w:unhideWhenUsed="0"/>
-    <w:lsdException w:name="Light Shading Accent 1" w:semiHidden="0" w:uiPriority="60" w:unhideWhenUsed="0"/>
-    <w:lsdException w:name="Light List Accent 1" w:semiHidden="0" w:uiPriority="61" w:unhideWhenUsed="0"/>
-    <w:lsdException w:name="Light Grid Accent 1" w:semiHidden="0" w:uiPriority="62" w:unhideWhenUsed="0"/>
-    <w:lsdException w:name="Medium Shading 1 Accent 1" w:semiHidden="0" w:uiPriority="63" w:unhideWhenUsed="0"/>
-    <w:lsdException w:name="Medium Shading 2 Accent 1" w:semiHidden="0" w:uiPriority="64" w:unhideWhenUsed="0"/>
-    <w:lsdException w:name="Medium List 1 Accent 1" w:semiHidden="0" w:uiPriority="65" w:unhideWhenUsed="0"/>
-    <w:lsdException w:name="Revision" w:unhideWhenUsed="0"/>
-    <w:lsdException w:name="List Paragraph" w:semiHidden="0" w:uiPriority="34" w:unhideWhenUsed="0" w:qFormat="1"/>
-    <w:lsdException w:name="Quote" w:semiHidden="0" w:uiPriority="29" w:unhideWhenUsed="0" w:qFormat="1"/>
-    <w:lsdException w:name="Intense Quote" w:semiHidden="0" w:uiPriority="30" w:unhideWhenUsed="0" w:qFormat="1"/>
-    <w:lsdException w:name="Medium List 2 Accent 1" w:semiHidden="0" w:uiPriority="66" w:unhideWhenUsed="0"/>
-    <w:lsdException w:name="Medium Grid 1 Accent 1" w:semiHidden="0" w:uiPriority="67" w:unhideWhenUsed="0"/>
-    <w:lsdException w:name="Medium Grid 2 Accent 1" w:semiHidden="0" w:uiPriority="68" w:unhideWhenUsed="0"/>
-    <w:lsdException w:name="Medium Grid 3 Accent 1" w:semiHidden="0" w:uiPriority="69" w:unhideWhenUsed="0"/>
-    <w:lsdException w:name="Dark List Accent 1" w:semiHidden="0" w:uiPriority="70" w:unhideWhenUsed="0"/>
-    <w:lsdException w:name="Colorful Shading Accent 1" w:semiHidden="0" w:uiPriority="71" w:unhideWhenUsed="0"/>
-    <w:lsdException w:name="Colorful List Accent 1" w:semiHidden="0" w:uiPriority="72" w:unhideWhenUsed="0"/>
-    <w:lsdException w:name="Colorful Grid Accent 1" w:semiHidden="0" w:uiPriority="73" w:unhideWhenUsed="0"/>
-    <w:lsdException w:name="Light Shading Accent 2" w:semiHidden="0" w:uiPriority="60" w:unhideWhenUsed="0"/>
-    <w:lsdException w:name="Light List Accent 2" w:semiHidden="0" w:uiPriority="61" w:unhideWhenUsed="0"/>
-    <w:lsdException w:name="Light Grid Accent 2" w:semiHidden="0" w:uiPriority="62" w:unhideWhenUsed="0"/>
-    <w:lsdException w:name="Medium Shading 1 Accent 2" w:semiHidden="0" w:uiPriority="63" w:unhideWhenUsed="0"/>
-    <w:lsdException w:name="Medium Shading 2 Accent 2" w:semiHidden="0" w:uiPriority="64" w:unhideWhenUsed="0"/>
-    <w:lsdException w:name="Medium List 1 Accent 2" w:semiHidden="0" w:uiPriority="65" w:unhideWhenUsed="0"/>
-    <w:lsdException w:name="Medium List 2 Accent 2" w:semiHidden="0" w:uiPriority="66" w:unhideWhenUsed="0"/>
-    <w:lsdException w:name="Medium Grid 1 Accent 2" w:semiHidden="0" w:uiPriority="67" w:unhideWhenUsed="0"/>
-    <w:lsdException w:name="Medium Grid 2 Accent 2" w:semiHidden="0" w:uiPriority="68" w:unhideWhenUsed="0"/>
-    <w:lsdException w:name="Medium Grid 3 Accent 2" w:semiHidden="0" w:uiPriority="69" w:unhideWhenUsed="0"/>
-    <w:lsdException w:name="Dark List Accent 2" w:semiHidden="0" w:uiPriority="70" w:unhideWhenUsed="0"/>
-    <w:lsdException w:name="Colorful Shading Accent 2" w:semiHidden="0" w:uiPriority="71" w:unhideWhenUsed="0"/>
-    <w:lsdException w:name="Colorful List Accent 2" w:semiHidden="0" w:uiPriority="72" w:unhideWhenUsed="0"/>
-    <w:lsdException w:name="Colorful Grid Accent 2" w:semiHidden="0" w:uiPriority="73" w:unhideWhenUsed="0"/>
-    <w:lsdException w:name="Light Shading Accent 3" w:semiHidden="0" w:uiPriority="60" w:unhideWhenUsed="0"/>
-    <w:lsdException w:name="Light List Accent 3" w:semiHidden="0" w:uiPriority="61" w:unhideWhenUsed="0"/>
-    <w:lsdException w:name="Light Grid Accent 3" w:semiHidden="0" w:uiPriority="62" w:unhideWhenUsed="0"/>
-    <w:lsdException w:name="Medium Shading 1 Accent 3" w:semiHidden="0" w:uiPriority="63" w:unhideWhenUsed="0"/>
-    <w:lsdException w:name="Medium Shading 2 Accent 3" w:semiHidden="0" w:uiPriority="64" w:unhideWhenUsed="0"/>
-    <w:lsdException w:name="Medium List 1 Accent 3" w:semiHidden="0" w:uiPriority="65" w:unhideWhenUsed="0"/>
-    <w:lsdException w:name="Medium List 2 Accent 3" w:semiHidden="0" w:uiPriority="66" w:unhideWhenUsed="0"/>
-    <w:lsdException w:name="Medium Grid 1 Accent 3" w:semiHidden="0" w:uiPriority="67" w:unhideWhenUsed="0"/>
-    <w:lsdException w:name="Medium Grid 2 Accent 3" w:semiHidden="0" w:uiPriority="68" w:unhideWhenUsed="0"/>
-    <w:lsdException w:name="Medium Grid 3 Accent 3" w:semiHidden="0" w:uiPriority="69" w:unhideWhenUsed="0"/>
-    <w:lsdException w:name="Dark List Accent 3" w:semiHidden="0" w:uiPriority="70" w:unhideWhenUsed="0"/>
-    <w:lsdException w:name="Colorful Shading Accent 3" w:semiHidden="0" w:uiPriority="71" w:unhideWhenUsed="0"/>
-    <w:lsdException w:name="Colorful List Accent 3" w:semiHidden="0" w:uiPriority="72" w:unhideWhenUsed="0"/>
-    <w:lsdException w:name="Colorful Grid Accent 3" w:semiHidden="0" w:uiPriority="73" w:unhideWhenUsed="0"/>
-    <w:lsdException w:name="Light Shading Accent 4" w:semiHidden="0" w:uiPriority="60" w:unhideWhenUsed="0"/>
-    <w:lsdException w:name="Light List Accent 4" w:semiHidden="0" w:uiPriority="61" w:unhideWhenUsed="0"/>
-    <w:lsdException w:name="Light Grid Accent 4" w:semiHidden="0" w:uiPriority="62" w:unhideWhenUsed="0"/>
-    <w:lsdException w:name="Medium Shading 1 Accent 4" w:semiHidden="0" w:uiPriority="63" w:unhideWhenUsed="0"/>
-    <w:lsdException w:name="Medium Shading 2 Accent 4" w:semiHidden="0" w:uiPriority="64" w:unhideWhenUsed="0"/>
-    <w:lsdException w:name="Medium List 1 Accent 4" w:semiHidden="0" w:uiPriority="65" w:unhideWhenUsed="0"/>
-    <w:lsdException w:name="Medium List 2 Accent 4" w:semiHidden="0" w:uiPriority="66" w:unhideWhenUsed="0"/>
-    <w:lsdException w:name="Medium Grid 1 Accent 4" w:semiHidden="0" w:uiPriority="67" w:unhideWhenUsed="0"/>
-    <w:lsdException w:name="Medium Grid 2 Accent 4" w:semiHidden="0" w:uiPriority="68" w:unhideWhenUsed="0"/>
-    <w:lsdException w:name="Medium Grid 3 Accent 4" w:semiHidden="0" w:uiPriority="69" w:unhideWhenUsed="0"/>
-    <w:lsdException w:name="Dark List Accent 4" w:semiHidden="0" w:uiPriority="70" w:unhideWhenUsed="0"/>
-    <w:lsdException w:name="Colorful Shading Accent 4" w:semiHidden="0" w:uiPriority="71" w:unhideWhenUsed="0"/>
-    <w:lsdException w:name="Colorful List Accent 4" w:semiHidden="0" w:uiPriority="72" w:unhideWhenUsed="0"/>
-    <w:lsdException w:name="Colorful Grid Accent 4" w:semiHidden="0" w:uiPriority="73" w:unhideWhenUsed="0"/>
-    <w:lsdException w:name="Light Shading Accent 5" w:semiHidden="0" w:uiPriority="60" w:unhideWhenUsed="0"/>
-    <w:lsdException w:name="Light List Accent 5" w:semiHidden="0" w:uiPriority="61" w:unhideWhenUsed="0"/>
-    <w:lsdException w:name="Light Grid Accent 5" w:semiHidden="0" w:uiPriority="62" w:unhideWhenUsed="0"/>
-    <w:lsdException w:name="Medium Shading 1 Accent 5" w:semiHidden="0" w:uiPriority="63" w:unhideWhenUsed="0"/>
-    <w:lsdException w:name="Medium Shading 2 Accent 5" w:semiHidden="0" w:uiPriority="64" w:unhideWhenUsed="0"/>
-    <w:lsdException w:name="Medium List 1 Accent 5" w:semiHidden="0" w:uiPriority="65" w:unhideWhenUsed="0"/>
-    <w:lsdException w:name="Medium List 2 Accent 5" w:semiHidden="0" w:uiPriority="66" w:unhideWhenUsed="0"/>
-    <w:lsdException w:name="Medium Grid 1 Accent 5" w:semiHidden="0" w:uiPriority="67" w:unhideWhenUsed="0"/>
-    <w:lsdException w:name="Medium Grid 2 Accent 5" w:semiHidden="0" w:uiPriority="68" w:unhideWhenUsed="0"/>
-    <w:lsdException w:name="Medium Grid 3 Accent 5" w:semiHidden="0" w:uiPriority="69" w:unhideWhenUsed="0"/>
-    <w:lsdException w:name="Dark List Accent 5" w:semiHidden="0" w:uiPriority="70" w:unhideWhenUsed="0"/>
-    <w:lsdException w:name="Colorful Shading Accent 5" w:semiHidden="0" w:uiPriority="71" w:unhideWhenUsed="0"/>
-    <w:lsdException w:name="Colorful List Accent 5" w:semiHidden="0" w:uiPriority="72" w:unhideWhenUsed="0"/>
-    <w:lsdException w:name="Colorful Grid Accent 5" w:semiHidden="0" w:uiPriority="73" w:unhideWhenUsed="0"/>
-    <w:lsdException w:name="Light Shading Accent 6" w:semiHidden="0" w:uiPriority="60" w:unhideWhenUsed="0"/>
-    <w:lsdException w:name="Light List Accent 6" w:semiHidden="0" w:uiPriority="61" w:unhideWhenUsed="0"/>
-    <w:lsdException w:name="Light Grid Accent 6" w:semiHidden="0" w:uiPriority="62" w:unhideWhenUsed="0"/>
-    <w:lsdException w:name="Medium Shading 1 Accent 6" w:semiHidden="0" w:uiPriority="63" w:unhideWhenUsed="0"/>
-    <w:lsdException w:name="Medium Shading 2 Accent 6" w:semiHidden="0" w:uiPriority="64" w:unhideWhenUsed="0"/>
-    <w:lsdException w:name="Medium List 1 Accent 6" w:semiHidden="0" w:uiPriority="65" w:unhideWhenUsed="0"/>
-    <w:lsdException w:name="Medium List 2 Accent 6" w:semiHidden="0" w:uiPriority="66" w:unhideWhenUsed="0"/>
-    <w:lsdException w:name="Medium Grid 1 Accent 6" w:semiHidden="0" w:uiPriority="67" w:unhideWhenUsed="0"/>
-    <w:lsdException w:name="Medium Grid 2 Accent 6" w:semiHidden="0" w:uiPriority="68" w:unhideWhenUsed="0"/>
-    <w:lsdException w:name="Medium Grid 3 Accent 6" w:semiHidden="0" w:uiPriority="69" w:unhideWhenUsed="0"/>
-    <w:lsdException w:name="Dark List Accent 6" w:semiHidden="0" w:uiPriority="70" w:unhideWhenUsed="0"/>
-    <w:lsdException w:name="Colorful Shading Accent 6" w:semiHidden="0" w:uiPriority="71" w:unhideWhenUsed="0"/>
-    <w:lsdException w:name="Colorful List Accent 6" w:semiHidden="0" w:uiPriority="72" w:unhideWhenUsed="0"/>
-    <w:lsdException w:name="Colorful Grid Accent 6" w:semiHidden="0" w:uiPriority="73" w:unhideWhenUsed="0"/>
-    <w:lsdException w:name="Subtle Emphasis" w:semiHidden="0" w:uiPriority="19" w:unhideWhenUsed="0" w:qFormat="1"/>
-    <w:lsdException w:name="Intense Emphasis" w:semiHidden="0" w:uiPriority="21" w:unhideWhenUsed="0" w:qFormat="1"/>
-    <w:lsdException w:name="Subtle Reference" w:semiHidden="0" w:uiPriority="31" w:unhideWhenUsed="0" w:qFormat="1"/>
-    <w:lsdException w:name="Intense Reference" w:semiHidden="0" w:uiPriority="32" w:unhideWhenUsed="0" w:qFormat="1"/>
-    <w:lsdException w:name="Book Title" w:semiHidden="0" w:uiPriority="33" w:unhideWhenUsed="0" w:qFormat="1"/>
-    <w:lsdException w:name="Bibliography" w:uiPriority="37"/>
-    <w:lsdException w:name="TOC Heading" w:uiPriority="39" w:qFormat="1"/>
-  </w:latentStyles>
-  <w:style w:type="paragraph" w:default="1" w:styleId="Normal">
-    <w:name w:val="Normal"/>
-    <w:qFormat/>
-  </w:style>
-  <w:style w:type="character" w:default="1" w:styleId="Tipodeletrapredefinidodopargrafo">
-    <w:name w:val="Default Paragraph Font"/>
-    <w:uiPriority w:val="1"/>
-    <w:semiHidden/>
-    <w:unhideWhenUsed/>
-  </w:style>
-  <w:style w:type="table" w:default="1" w:styleId="Tabelanormal">
-    <w:name w:val="Normal Table"/>
-    <w:uiPriority w:val="99"/>
-    <w:semiHidden/>
-    <w:unhideWhenUsed/>
-    <w:tblPr>
-      <w:tblInd w:w="0" w:type="dxa"/>
-      <w:tblCellMar>
-        <w:top w:w="0" w:type="dxa"/>
-        <w:left w:w="108" w:type="dxa"/>
-        <w:bottom w:w="0" w:type="dxa"/>
-        <w:right w:w="108" w:type="dxa"/>
-      </w:tblCellMar>
-    </w:tblPr>
-  </w:style>
-  <w:style w:type="numbering" w:default="1" w:styleId="Semlista">
-    <w:name w:val="No List"/>
-    <w:uiPriority w:val="99"/>
-    <w:semiHidden/>
-    <w:unhideWhenUsed/>
   </w:style>
 </w:styles>
 </file>

</xml_diff>